<commit_message>
excluding aging params for calibration to work
</commit_message>
<xml_diff>
--- a/applications/SHIELD/support/docs/methods summary.docx
+++ b/applications/SHIELD/support/docs/methods summary.docx
@@ -11,18 +11,173 @@
       </w:r>
     </w:p>
     <w:p>
+      <w:r>
+        <w:t>We model births + immigration into and deaths + emigration out of each “compartment”</w:t>
+      </w:r>
+    </w:p>
+    <w:p>
+      <w:pPr>
+        <w:pStyle w:val="ListParagraph"/>
+        <w:numPr>
+          <w:ilvl w:val="0"/>
+          <w:numId w:val="20"/>
+        </w:numPr>
+      </w:pPr>
+      <w:r>
+        <w:t xml:space="preserve">Migration (immigration and emigration) doesn’t </w:t>
+      </w:r>
+      <w:proofErr w:type="spellStart"/>
+      <w:r>
+        <w:t>depent</w:t>
+      </w:r>
+      <w:proofErr w:type="spellEnd"/>
+      <w:r>
+        <w:t xml:space="preserve"> on disease state, so it doesn’t change the disease prevalence in each compartment </w:t>
+      </w:r>
+    </w:p>
+    <w:p/>
+    <w:p>
       <w:pPr>
         <w:pStyle w:val="Heading2"/>
       </w:pPr>
       <w:r>
-        <w:t>Births</w:t>
-      </w:r>
+        <w:t>Births:</w:t>
+      </w:r>
+    </w:p>
+    <w:p>
+      <w:r>
+        <w:t>Birth rate= number of births/ population size</w:t>
+      </w:r>
+    </w:p>
+    <w:p>
+      <w:r>
+        <w:t xml:space="preserve">Fertility rate= </w:t>
+      </w:r>
+      <w:proofErr w:type="gramStart"/>
+      <w:r>
+        <w:t>number</w:t>
+      </w:r>
+      <w:proofErr w:type="gramEnd"/>
+      <w:r>
+        <w:t xml:space="preserve"> of births/number of female in childbearing ages </w:t>
+      </w:r>
+    </w:p>
+    <w:p>
+      <w:pPr>
+        <w:pStyle w:val="ListParagraph"/>
+        <w:numPr>
+          <w:ilvl w:val="0"/>
+          <w:numId w:val="21"/>
+        </w:numPr>
+      </w:pPr>
+      <w:r>
+        <w:t>JHEEM has used “birth rate” (although it’s called fertility rate in the code).</w:t>
+      </w:r>
+    </w:p>
+    <w:p>
+      <w:pPr>
+        <w:pStyle w:val="ListParagraph"/>
+        <w:numPr>
+          <w:ilvl w:val="0"/>
+          <w:numId w:val="21"/>
+        </w:numPr>
+      </w:pPr>
+      <w:r>
+        <w:t xml:space="preserve">SHIELD will use “fertility rate” to capture vertical transmissions more accurately </w:t>
+      </w:r>
+    </w:p>
+    <w:p/>
+    <w:p>
+      <w:pPr>
+        <w:ind w:left="360"/>
+      </w:pPr>
     </w:p>
     <w:p>
       <w:pPr>
         <w:pStyle w:val="Heading2"/>
       </w:pPr>
       <w:r>
+        <w:t>M</w:t>
+      </w:r>
+      <w:r>
+        <w:t>ortality</w:t>
+      </w:r>
+    </w:p>
+    <w:p>
+      <w:pPr>
+        <w:ind w:left="360"/>
+      </w:pPr>
+      <w:r>
+        <w:t>State specific death rates</w:t>
+      </w:r>
+    </w:p>
+    <w:p>
+      <w:pPr>
+        <w:ind w:left="360"/>
+      </w:pPr>
+    </w:p>
+    <w:p>
+      <w:pPr>
+        <w:ind w:left="360"/>
+      </w:pPr>
+      <w:r>
+        <w:t>Aging rate</w:t>
+      </w:r>
+    </w:p>
+    <w:p>
+      <w:pPr>
+        <w:ind w:left="360"/>
+      </w:pPr>
+      <w:r>
+        <w:t xml:space="preserve">If the people in a compartment have </w:t>
+      </w:r>
+      <w:proofErr w:type="spellStart"/>
+      <w:r>
+        <w:t>auniform</w:t>
+      </w:r>
+      <w:proofErr w:type="spellEnd"/>
+      <w:r>
+        <w:t xml:space="preserve"> </w:t>
+      </w:r>
+      <w:proofErr w:type="spellStart"/>
+      <w:r>
+        <w:t>agedistribution</w:t>
+      </w:r>
+      <w:proofErr w:type="spellEnd"/>
+      <w:r>
+        <w:t xml:space="preserve">, the rate of exit is 1/duration: e.g., 100 people in age group 15-25, the exit rate is 1/10 per year. </w:t>
+      </w:r>
+    </w:p>
+    <w:p>
+      <w:pPr>
+        <w:ind w:left="360"/>
+      </w:pPr>
+      <w:proofErr w:type="gramStart"/>
+      <w:r>
+        <w:t>However</w:t>
+      </w:r>
+      <w:proofErr w:type="gramEnd"/>
+      <w:r>
+        <w:t xml:space="preserve"> if we have more 15 years old than 25 year olds, the aging rate is not 1/10</w:t>
+      </w:r>
+    </w:p>
+    <w:p>
+      <w:pPr>
+        <w:ind w:left="360"/>
+        <w:rPr>
+          <w:lang w:bidi="fa-IR"/>
+        </w:rPr>
+      </w:pPr>
+      <w:r>
+        <w:t xml:space="preserve">We model variable aging rate for each compartment by age, race, sex, and infection state </w:t>
+      </w:r>
+    </w:p>
+    <w:p/>
+    <w:p>
+      <w:pPr>
+        <w:pStyle w:val="Heading2"/>
+      </w:pPr>
+      <w:r>
         <w:t>Deaths</w:t>
       </w:r>
     </w:p>
@@ -53,24 +208,11 @@
       <w:r>
         <w:t xml:space="preserve">. </w:t>
       </w:r>
-      <w:proofErr w:type="spellStart"/>
-      <w:r>
-        <w:t>For</w:t>
-      </w:r>
-      <w:proofErr w:type="spellEnd"/>
-      <w:r>
-        <w:t xml:space="preserve"> example, f</w:t>
-      </w:r>
-      <w:r>
-        <w:t>or each age group i (e.g., 0-15), the aging rate </w:t>
-      </w:r>
-      <w:proofErr w:type="spellStart"/>
-      <w:r>
-        <w:t>ai​ </w:t>
-      </w:r>
-      <w:proofErr w:type="spellEnd"/>
-      <w:r>
-        <w:t>can be calculated by:</w:t>
+      <w:r>
+        <w:t>For example, f</w:t>
+      </w:r>
+      <w:r>
+        <w:t>or each age group i (e.g., 0-15), the aging rate ai​ can be calculated by:</w:t>
       </w:r>
     </w:p>
     <w:p>
@@ -171,6 +313,7 @@
           <w:rFonts w:eastAsia="Times New Roman"/>
           <w:bCs/>
         </w:rPr>
+        <w:lastRenderedPageBreak/>
         <w:t>Time-Dependent Aging Rates</w:t>
       </w:r>
       <w:r>
@@ -291,14 +434,7 @@
           <w:b/>
           <w:bCs/>
         </w:rPr>
-        <w:t>Differentiating by Infection Status</w:t>
-      </w:r>
-      <w:r>
-        <w:rPr>
-          <w:b/>
-          <w:bCs/>
-        </w:rPr>
-        <w:t>?</w:t>
+        <w:t>Differentiating by Infection Status?</w:t>
       </w:r>
       <w:r>
         <w:t xml:space="preserve"> Whether to differentiate aging rates for infected versus uninfected populations depends on data availability. </w:t>
@@ -361,7 +497,6 @@
         <w:pStyle w:val="Heading1"/>
       </w:pPr>
       <w:r>
-        <w:lastRenderedPageBreak/>
         <w:t>SEXUAL MIXING</w:t>
       </w:r>
     </w:p>
@@ -466,6 +601,7 @@
     </w:p>
     <w:p>
       <w:r>
+        <w:lastRenderedPageBreak/>
         <w:t>Diff(a)=N(B0+B1×</w:t>
       </w:r>
       <w:proofErr w:type="gramStart"/>
@@ -611,7 +747,6 @@
       <w:proofErr w:type="spellStart"/>
       <w:proofErr w:type="gramStart"/>
       <w:r>
-        <w:lastRenderedPageBreak/>
         <w:t>get.heterosexual.male.single.year.age.counts</w:t>
       </w:r>
       <w:proofErr w:type="spellEnd"/>
@@ -712,7 +847,11 @@
     </w:p>
     <w:p>
       <w:r>
-        <w:t xml:space="preserve">All the parameters introduced so far are estimated from data and remain fixed. However, we include one additional parameter specifically for calibration—a multiplier applied to the standard deviation in the age model. This calibration parameter adjusts the variability in age </w:t>
+        <w:t xml:space="preserve">All the parameters introduced so far are estimated from data and remain fixed. However, we include one additional parameter specifically for calibration—a multiplier applied to the standard </w:t>
+      </w:r>
+      <w:r>
+        <w:lastRenderedPageBreak/>
+        <w:t xml:space="preserve">deviation in the age model. This calibration parameter adjusts the variability in age </w:t>
       </w:r>
       <w:proofErr w:type="spellStart"/>
       <w:r>
@@ -891,7 +1030,6 @@
     </w:p>
     <w:p>
       <w:r>
-        <w:lastRenderedPageBreak/>
         <w:t>name=′</w:t>
       </w:r>
       <w:proofErr w:type="spellStart"/>
@@ -1062,6 +1200,7 @@
         <w:pStyle w:val="Heading2"/>
       </w:pPr>
       <w:r>
+        <w:lastRenderedPageBreak/>
         <w:t xml:space="preserve">Race mixing model </w:t>
       </w:r>
     </w:p>
@@ -1317,379 +1456,6 @@
     <w:p/>
     <w:p>
       <w:pPr>
-        <w:pStyle w:val="Heading2"/>
-      </w:pPr>
-      <w:r>
-        <w:t xml:space="preserve">Births, Deaths, Migration: </w:t>
-      </w:r>
-    </w:p>
-    <w:p>
-      <w:r>
-        <w:t>We model births + immigration into and deaths + emigration out of each “compartment”</w:t>
-      </w:r>
-    </w:p>
-    <w:p>
-      <w:pPr>
-        <w:pStyle w:val="ListParagraph"/>
-        <w:numPr>
-          <w:ilvl w:val="0"/>
-          <w:numId w:val="20"/>
-        </w:numPr>
-      </w:pPr>
-      <w:r>
-        <w:t xml:space="preserve">Migration (immigration and emigration) doesn’t </w:t>
-      </w:r>
-      <w:proofErr w:type="spellStart"/>
-      <w:r>
-        <w:t>depent</w:t>
-      </w:r>
-      <w:proofErr w:type="spellEnd"/>
-      <w:r>
-        <w:t xml:space="preserve"> on disease state, so it doesn’t change the disease prevalence in each compartment </w:t>
-      </w:r>
-    </w:p>
-    <w:p/>
-    <w:p>
-      <w:pPr>
-        <w:pStyle w:val="Heading2"/>
-      </w:pPr>
-      <w:r>
-        <w:t>Modeling Births:</w:t>
-      </w:r>
-    </w:p>
-    <w:p>
-      <w:r>
-        <w:t>Birth rate= number of births/ population size</w:t>
-      </w:r>
-    </w:p>
-    <w:p>
-      <w:r>
-        <w:t xml:space="preserve">Fertility rate= </w:t>
-      </w:r>
-      <w:proofErr w:type="gramStart"/>
-      <w:r>
-        <w:t>number</w:t>
-      </w:r>
-      <w:proofErr w:type="gramEnd"/>
-      <w:r>
-        <w:t xml:space="preserve"> of births/number of female in childbearing ages </w:t>
-      </w:r>
-    </w:p>
-    <w:p/>
-    <w:p>
-      <w:pPr>
-        <w:pStyle w:val="ListParagraph"/>
-        <w:numPr>
-          <w:ilvl w:val="0"/>
-          <w:numId w:val="21"/>
-        </w:numPr>
-      </w:pPr>
-      <w:r>
-        <w:t>JHEEM has used “birth rate” (although it’s called fertility rate in the code).</w:t>
-      </w:r>
-    </w:p>
-    <w:p>
-      <w:pPr>
-        <w:pStyle w:val="ListParagraph"/>
-        <w:numPr>
-          <w:ilvl w:val="0"/>
-          <w:numId w:val="21"/>
-        </w:numPr>
-      </w:pPr>
-      <w:r>
-        <w:t xml:space="preserve">SHIELD will use “fertility rate” to capture vertical transmissions more accurately </w:t>
-      </w:r>
-    </w:p>
-    <w:p/>
-    <w:p>
-      <w:r>
-        <w:t>In JHEEM, the birth rate is static:</w:t>
-      </w:r>
-    </w:p>
-    <w:p>
-      <w:pPr>
-        <w:pStyle w:val="ListParagraph"/>
-        <w:numPr>
-          <w:ilvl w:val="0"/>
-          <w:numId w:val="22"/>
-        </w:numPr>
-      </w:pPr>
-      <w:r>
-        <w:t xml:space="preserve">rates= </w:t>
-      </w:r>
-      <w:proofErr w:type="spellStart"/>
-      <w:proofErr w:type="gramStart"/>
-      <w:r>
-        <w:t>get.location</w:t>
-      </w:r>
-      <w:proofErr w:type="gramEnd"/>
-      <w:r>
-        <w:t>.birth.rates.functional.form</w:t>
-      </w:r>
-      <w:proofErr w:type="spellEnd"/>
-      <w:r>
-        <w:t>(): this computes the birth rate for each location based on age and race</w:t>
-      </w:r>
-    </w:p>
-    <w:p>
-      <w:r>
-        <w:t xml:space="preserve">We then take these rates and create a static functional form with log link so that we can model </w:t>
-      </w:r>
-    </w:p>
-    <w:p>
-      <w:pPr>
-        <w:pStyle w:val="ListParagraph"/>
-        <w:numPr>
-          <w:ilvl w:val="0"/>
-          <w:numId w:val="22"/>
-        </w:numPr>
-      </w:pPr>
-      <w:proofErr w:type="spellStart"/>
-      <w:proofErr w:type="gramStart"/>
-      <w:r>
-        <w:t>create.static</w:t>
-      </w:r>
-      <w:proofErr w:type="gramEnd"/>
-      <w:r>
-        <w:t>.functional.form</w:t>
-      </w:r>
-      <w:proofErr w:type="spellEnd"/>
-      <w:r>
-        <w:t xml:space="preserve">(value = rates, link = "log", </w:t>
-      </w:r>
-      <w:proofErr w:type="spellStart"/>
-      <w:r>
-        <w:t>value.is.on.transformed.scale</w:t>
-      </w:r>
-      <w:proofErr w:type="spellEnd"/>
-      <w:r>
-        <w:t xml:space="preserve"> = F) # not giving the log rates; don't need to transform this value after it’s returned </w:t>
-      </w:r>
-    </w:p>
-    <w:p>
-      <w:r>
-        <w:t xml:space="preserve">Calibration: </w:t>
-      </w:r>
-    </w:p>
-    <w:p>
-      <w:pPr>
-        <w:pStyle w:val="ListParagraph"/>
-        <w:numPr>
-          <w:ilvl w:val="0"/>
-          <w:numId w:val="22"/>
-        </w:numPr>
-      </w:pPr>
-      <w:r>
-        <w:t xml:space="preserve">There are 3 multiplier for birth rate by race that are sampled for </w:t>
-      </w:r>
-      <w:proofErr w:type="spellStart"/>
-      <w:proofErr w:type="gramStart"/>
-      <w:r>
-        <w:t>calibration:</w:t>
-      </w:r>
-      <w:r>
-        <w:t>black</w:t>
-      </w:r>
-      <w:proofErr w:type="gramEnd"/>
-      <w:r>
-        <w:t>.birth.rate.multiplier</w:t>
-      </w:r>
-      <w:proofErr w:type="spellEnd"/>
-      <w:r>
-        <w:t xml:space="preserve">, </w:t>
-      </w:r>
-      <w:proofErr w:type="spellStart"/>
-      <w:r>
-        <w:t>hispanic.birth.rate.multiplier</w:t>
-      </w:r>
-      <w:proofErr w:type="spellEnd"/>
-      <w:r>
-        <w:t xml:space="preserve">, </w:t>
-      </w:r>
-      <w:proofErr w:type="spellStart"/>
-      <w:r>
-        <w:t>other.birth.rate.multiplier</w:t>
-      </w:r>
-      <w:proofErr w:type="spellEnd"/>
-    </w:p>
-    <w:p/>
-    <w:p>
-      <w:r>
-        <w:t xml:space="preserve">STEPS: </w:t>
-      </w:r>
-    </w:p>
-    <w:p>
-      <w:pPr>
-        <w:pStyle w:val="ListParagraph"/>
-        <w:numPr>
-          <w:ilvl w:val="0"/>
-          <w:numId w:val="23"/>
-        </w:numPr>
-      </w:pPr>
-      <w:r>
-        <w:rPr>
-          <w:b/>
-          <w:bCs/>
-        </w:rPr>
-        <w:t xml:space="preserve">SPECIFICATION:  </w:t>
-      </w:r>
-      <w:r>
-        <w:t>D</w:t>
-      </w:r>
-      <w:r>
-        <w:t>efined the birth rate element with scale of rate and get a functional form from a new function X</w:t>
-      </w:r>
-    </w:p>
-    <w:p>
-      <w:pPr>
-        <w:pStyle w:val="ListParagraph"/>
-        <w:numPr>
-          <w:ilvl w:val="0"/>
-          <w:numId w:val="23"/>
-        </w:numPr>
-      </w:pPr>
-      <w:r>
-        <w:rPr>
-          <w:b/>
-          <w:bCs/>
-        </w:rPr>
-        <w:t>SPECIFICATION_HELPER</w:t>
-      </w:r>
-      <w:r>
-        <w:t>: define function X based on available data as a dynamic or static function with appropriate link (we haven’t defined the multipliers yet)</w:t>
-      </w:r>
-    </w:p>
-    <w:p>
-      <w:pPr>
-        <w:pStyle w:val="ListParagraph"/>
-        <w:numPr>
-          <w:ilvl w:val="0"/>
-          <w:numId w:val="23"/>
-        </w:numPr>
-      </w:pPr>
-      <w:r>
-        <w:rPr>
-          <w:b/>
-          <w:bCs/>
-        </w:rPr>
-        <w:t xml:space="preserve">PARAMETERS: </w:t>
-      </w:r>
-      <w:r>
-        <w:t xml:space="preserve">defined the multipliers that should be used in calibration (by race, age, </w:t>
-      </w:r>
-      <w:proofErr w:type="spellStart"/>
-      <w:r>
-        <w:t>etc</w:t>
-      </w:r>
-      <w:proofErr w:type="spellEnd"/>
-      <w:r>
-        <w:t>)</w:t>
-      </w:r>
-    </w:p>
-    <w:p>
-      <w:pPr>
-        <w:pStyle w:val="ListParagraph"/>
-        <w:numPr>
-          <w:ilvl w:val="0"/>
-          <w:numId w:val="23"/>
-        </w:numPr>
-      </w:pPr>
-      <w:r>
-        <w:rPr>
-          <w:b/>
-          <w:bCs/>
-        </w:rPr>
-        <w:t>PARAMETERS_MAPPING</w:t>
-      </w:r>
-      <w:r>
-        <w:t xml:space="preserve">: map the new multipliers as alphas onto your function X </w:t>
-      </w:r>
-    </w:p>
-    <w:p>
-      <w:pPr>
-        <w:ind w:left="360"/>
-      </w:pPr>
-    </w:p>
-    <w:p>
-      <w:pPr>
-        <w:ind w:left="360"/>
-      </w:pPr>
-      <w:r>
-        <w:lastRenderedPageBreak/>
-        <w:t>Modeling mortality</w:t>
-      </w:r>
-    </w:p>
-    <w:p>
-      <w:pPr>
-        <w:ind w:left="360"/>
-      </w:pPr>
-      <w:r>
-        <w:t>State specific death rates</w:t>
-      </w:r>
-    </w:p>
-    <w:p>
-      <w:pPr>
-        <w:ind w:left="360"/>
-      </w:pPr>
-    </w:p>
-    <w:p>
-      <w:pPr>
-        <w:ind w:left="360"/>
-      </w:pPr>
-      <w:r>
-        <w:t>Aging rate</w:t>
-      </w:r>
-    </w:p>
-    <w:p>
-      <w:pPr>
-        <w:ind w:left="360"/>
-      </w:pPr>
-      <w:r>
-        <w:t xml:space="preserve">If the people in a compartment have </w:t>
-      </w:r>
-      <w:proofErr w:type="spellStart"/>
-      <w:r>
-        <w:t>auniform</w:t>
-      </w:r>
-      <w:proofErr w:type="spellEnd"/>
-      <w:r>
-        <w:t xml:space="preserve"> </w:t>
-      </w:r>
-      <w:proofErr w:type="spellStart"/>
-      <w:r>
-        <w:t>agedistribution</w:t>
-      </w:r>
-      <w:proofErr w:type="spellEnd"/>
-      <w:r>
-        <w:t xml:space="preserve">, the rate of exit is 1/duration: e.g., 100 people in age group 15-25, the exit rate is 1/10 per year. </w:t>
-      </w:r>
-    </w:p>
-    <w:p>
-      <w:pPr>
-        <w:ind w:left="360"/>
-      </w:pPr>
-      <w:proofErr w:type="gramStart"/>
-      <w:r>
-        <w:t>However</w:t>
-      </w:r>
-      <w:proofErr w:type="gramEnd"/>
-      <w:r>
-        <w:t xml:space="preserve"> if we have more 15 years old than 25 year olds, the aging rate is not 1/10</w:t>
-      </w:r>
-    </w:p>
-    <w:p>
-      <w:pPr>
-        <w:ind w:left="360"/>
-        <w:rPr>
-          <w:lang w:bidi="fa-IR"/>
-        </w:rPr>
-      </w:pPr>
-      <w:r>
-        <w:t xml:space="preserve">We model variable aging rate for each compartment by age, race, sex, and infection state </w:t>
-      </w:r>
-    </w:p>
-    <w:p>
-      <w:pPr>
         <w:pStyle w:val="Title"/>
       </w:pPr>
     </w:p>
@@ -1723,7 +1489,11 @@
       </w:r>
       <w:proofErr w:type="gramEnd"/>
       <w:r>
-        <w:t xml:space="preserve"> Model error assumes a normal approximation to a binomial distribution, where the variance of the model estimates equals the mean estimated value. Both measurement error/bias and model estimates are allowed to be correlated: we allow measurement error/bias to be correlated over time (e.g., the error in reported incidence for 2009 is correlated to the error in reported incidence for 2010), and model estimates to be correlated due to overlapping strata</w:t>
+        <w:t xml:space="preserve"> Model error assumes a normal approximation to a binomial distribution, where the variance of the model estimates equals the mean estimated value. Both measurement error/bias and </w:t>
+      </w:r>
+      <w:r>
+        <w:lastRenderedPageBreak/>
+        <w:t>model estimates are allowed to be correlated: we allow measurement error/bias to be correlated over time (e.g., the error in reported incidence for 2009 is correlated to the error in reported incidence for 2010), and model estimates to be correlated due to overlapping strata</w:t>
       </w:r>
     </w:p>
     <w:p>
@@ -1886,7 +1656,13 @@
             <w:rPr>
               <w:rFonts w:ascii="Cambria Math" w:hAnsi="Cambria Math"/>
             </w:rPr>
-            <m:t xml:space="preserve"> ~ MVN</m:t>
+            <m:t xml:space="preserve"> ~ </m:t>
+          </m:r>
+          <m:r>
+            <w:rPr>
+              <w:rFonts w:ascii="Cambria Math" w:hAnsi="Cambria Math"/>
+            </w:rPr>
+            <m:t>MVN</m:t>
           </m:r>
           <m:d>
             <m:dPr>
@@ -2426,7 +2202,14 @@
           <w:rPr>
             <w:rFonts w:ascii="Cambria Math" w:hAnsi="Cambria Math"/>
           </w:rPr>
-          <m:t>=[</m:t>
+          <m:t>=</m:t>
+        </m:r>
+        <m:r>
+          <w:rPr>
+            <w:rFonts w:ascii="Cambria Math" w:hAnsi="Cambria Math"/>
+          </w:rPr>
+          <w:lastRenderedPageBreak/>
+          <m:t>[</m:t>
         </m:r>
         <m:acc>
           <m:accPr>
@@ -2572,15 +2355,7 @@
         </m:r>
       </m:oMath>
       <w:r>
-        <w:t>​ </w:t>
-      </w:r>
-      <w:proofErr w:type="spellStart"/>
-      <w:r>
-        <w:t>and</w:t>
-      </w:r>
-      <w:proofErr w:type="spellEnd"/>
-      <w:r>
-        <w:t> </w:t>
+        <w:t>​ and </w:t>
       </w:r>
       <m:oMath>
         <m:r>
@@ -2711,7 +2486,19 @@
             <w:rPr>
               <w:rFonts w:ascii="Cambria Math" w:hAnsi="Cambria Math"/>
             </w:rPr>
-            <m:t xml:space="preserve"> =M*</m:t>
+            <m:t xml:space="preserve"> =</m:t>
+          </m:r>
+          <m:r>
+            <w:rPr>
+              <w:rFonts w:ascii="Cambria Math" w:hAnsi="Cambria Math"/>
+            </w:rPr>
+            <m:t>M</m:t>
+          </m:r>
+          <m:r>
+            <w:rPr>
+              <w:rFonts w:ascii="Cambria Math" w:hAnsi="Cambria Math"/>
+            </w:rPr>
+            <m:t>*</m:t>
           </m:r>
           <m:sSup>
             <m:sSupPr>
@@ -4054,7 +3841,6 @@
           <w:b/>
           <w:bCs/>
         </w:rPr>
-        <w:lastRenderedPageBreak/>
         <w:t>Assumption 2: Simulation Error in Model Output</w:t>
       </w:r>
     </w:p>
@@ -4349,7 +4135,13 @@
             <w:rPr>
               <w:rFonts w:ascii="Cambria Math" w:hAnsi="Cambria Math"/>
             </w:rPr>
-            <m:t xml:space="preserve">  ~ MVN</m:t>
+            <m:t xml:space="preserve">  ~ </m:t>
+          </m:r>
+          <m:r>
+            <w:rPr>
+              <w:rFonts w:ascii="Cambria Math" w:hAnsi="Cambria Math"/>
+            </w:rPr>
+            <m:t>MVN</m:t>
           </m:r>
           <m:d>
             <m:dPr>
@@ -4365,7 +4157,13 @@
                 <w:rPr>
                   <w:rFonts w:ascii="Cambria Math" w:hAnsi="Cambria Math"/>
                 </w:rPr>
-                <m:t xml:space="preserve">Mμ, </m:t>
+                <m:t>Mμ</m:t>
+              </m:r>
+              <m:r>
+                <w:rPr>
+                  <w:rFonts w:ascii="Cambria Math" w:hAnsi="Cambria Math"/>
+                </w:rPr>
+                <m:t xml:space="preserve">, </m:t>
               </m:r>
               <m:r>
                 <m:rPr>
@@ -4505,6 +4303,7 @@
         <w:pStyle w:val="Heading2"/>
       </w:pPr>
       <w:r>
+        <w:lastRenderedPageBreak/>
         <w:t>Components Required for Full Error Estimation:</w:t>
       </w:r>
     </w:p>
@@ -4671,7 +4470,19 @@
             <w:rPr>
               <w:rFonts w:ascii="Cambria Math" w:hAnsi="Cambria Math"/>
             </w:rPr>
-            <m:t>~ poisson(</m:t>
+            <m:t xml:space="preserve">~ </m:t>
+          </m:r>
+          <m:r>
+            <w:rPr>
+              <w:rFonts w:ascii="Cambria Math" w:hAnsi="Cambria Math"/>
+            </w:rPr>
+            <m:t>poisson</m:t>
+          </m:r>
+          <m:r>
+            <w:rPr>
+              <w:rFonts w:ascii="Cambria Math" w:hAnsi="Cambria Math"/>
+            </w:rPr>
+            <m:t>(</m:t>
           </m:r>
           <m:sSub>
             <m:sSubPr>
@@ -4911,7 +4722,6 @@
           <w:b/>
           <w:bCs/>
         </w:rPr>
-        <w:lastRenderedPageBreak/>
         <w:t>Why Poisson?</w:t>
       </w:r>
       <w:r>
@@ -5363,6 +5173,7 @@
     </w:p>
     <w:p>
       <w:r>
+        <w:lastRenderedPageBreak/>
         <w:t xml:space="preserve">It’s easier to break </w:t>
       </w:r>
       <w:r>
@@ -5708,7 +5519,6 @@
     </w:p>
     <w:p>
       <w:r>
-        <w:lastRenderedPageBreak/>
         <w:t xml:space="preserve">We could assume  </w:t>
       </w:r>
       <m:oMath>
@@ -5938,6 +5748,7 @@
         </w:numPr>
       </w:pPr>
       <w:r>
+        <w:lastRenderedPageBreak/>
         <w:t>If the reported values are inaccurate in </w:t>
       </w:r>
       <w:r>
@@ -6462,7 +6273,11 @@
         <w:t>autoregressive (AR)</w:t>
       </w:r>
       <w:r>
-        <w:t> model may be more appropriate. This model assumes that errors in consecutive time periods are more strongly correlated, but this correlation weakens over time. For example, if the new diagnosis data in 2000 were off by 10%, an AR model would suggest that errors in the following years (e.g., 2001, 2002) are similarly off, but the impact would diminish over longer periods (e.g., by 2010).</w:t>
+        <w:t xml:space="preserve"> model may be more appropriate. This model assumes that errors in consecutive time periods are more strongly correlated, but this correlation weakens over time. For example, if the new diagnosis data in 2000 were off by 10%, an AR model would suggest </w:t>
+      </w:r>
+      <w:r>
+        <w:lastRenderedPageBreak/>
+        <w:t>that errors in the following years (e.g., 2001, 2002) are similarly off, but the impact would diminish over longer periods (e.g., by 2010).</w:t>
       </w:r>
     </w:p>
     <w:p/>
@@ -10839,6 +10654,7 @@
   <w:style w:type="character" w:default="1" w:styleId="DefaultParagraphFont">
     <w:name w:val="Default Paragraph Font"/>
     <w:uiPriority w:val="1"/>
+    <w:semiHidden/>
     <w:unhideWhenUsed/>
   </w:style>
   <w:style w:type="table" w:default="1" w:styleId="TableNormal">

</xml_diff>

<commit_message>
calibration error when adding   AGING.PARAMETERS.PRIOR@var.names Error in check.and.get.initial.scaling.parameters(initial.scaling.parameters,  :   The elements of initial.scaling.parameters must be numeric vectors
</commit_message>
<xml_diff>
--- a/applications/SHIELD/support/docs/methods summary.docx
+++ b/applications/SHIELD/support/docs/methods summary.docx
@@ -26,11 +26,9 @@
       <w:r>
         <w:t xml:space="preserve">Migration (immigration and emigration) doesn’t </w:t>
       </w:r>
-      <w:proofErr w:type="spellStart"/>
-      <w:r>
-        <w:t>depent</w:t>
-      </w:r>
-      <w:proofErr w:type="spellEnd"/>
+      <w:r>
+        <w:t>depend</w:t>
+      </w:r>
       <w:r>
         <w:t xml:space="preserve"> on disease state, so it doesn’t change the disease prevalence in each compartment </w:t>
       </w:r>
@@ -97,89 +95,107 @@
         <w:pStyle w:val="Heading2"/>
       </w:pPr>
       <w:r>
-        <w:t>M</w:t>
-      </w:r>
-      <w:r>
-        <w:t>ortality</w:t>
-      </w:r>
-    </w:p>
-    <w:p>
-      <w:pPr>
-        <w:ind w:left="360"/>
-      </w:pPr>
-      <w:r>
-        <w:t>State specific death rates</w:t>
-      </w:r>
-    </w:p>
-    <w:p>
-      <w:pPr>
-        <w:ind w:left="360"/>
-      </w:pPr>
-    </w:p>
-    <w:p>
-      <w:pPr>
-        <w:ind w:left="360"/>
-      </w:pPr>
-      <w:r>
-        <w:t>Aging rate</w:t>
-      </w:r>
-    </w:p>
-    <w:p>
-      <w:pPr>
-        <w:ind w:left="360"/>
-      </w:pPr>
-      <w:r>
-        <w:t xml:space="preserve">If the people in a compartment have </w:t>
-      </w:r>
+        <w:t>Deaths</w:t>
+      </w:r>
+    </w:p>
+    <w:p>
+      <w:r>
+        <w:t xml:space="preserve">There are two components: general mortality and disease-specific mortality rates </w:t>
+      </w:r>
+    </w:p>
+    <w:p>
       <w:proofErr w:type="spellStart"/>
       <w:r>
-        <w:t>auniform</w:t>
+        <w:t>Jheem</w:t>
       </w:r>
       <w:proofErr w:type="spellEnd"/>
       <w:r>
-        <w:t xml:space="preserve"> </w:t>
-      </w:r>
-      <w:proofErr w:type="spellStart"/>
-      <w:r>
-        <w:t>agedistribution</w:t>
-      </w:r>
-      <w:proofErr w:type="spellEnd"/>
-      <w:r>
-        <w:t xml:space="preserve">, the rate of exit is 1/duration: e.g., 100 people in age group 15-25, the exit rate is 1/10 per year. </w:t>
-      </w:r>
-    </w:p>
-    <w:p>
-      <w:pPr>
-        <w:ind w:left="360"/>
-      </w:pPr>
-      <w:proofErr w:type="gramStart"/>
-      <w:r>
-        <w:t>However</w:t>
-      </w:r>
-      <w:proofErr w:type="gramEnd"/>
-      <w:r>
-        <w:t xml:space="preserve"> if we have more 15 years old than 25 year olds, the aging rate is not 1/10</w:t>
-      </w:r>
-    </w:p>
-    <w:p>
-      <w:pPr>
-        <w:ind w:left="360"/>
-        <w:rPr>
-          <w:lang w:bidi="fa-IR"/>
-        </w:rPr>
-      </w:pPr>
-      <w:r>
-        <w:t xml:space="preserve">We model variable aging rate for each compartment by age, race, sex, and infection state </w:t>
-      </w:r>
-    </w:p>
-    <w:p/>
-    <w:p>
-      <w:pPr>
-        <w:pStyle w:val="Heading2"/>
-      </w:pPr>
-      <w:r>
-        <w:t>Deaths</w:t>
-      </w:r>
+        <w:t xml:space="preserve"> uses s</w:t>
+      </w:r>
+      <w:r>
+        <w:t>tate specific death rates</w:t>
+      </w:r>
+      <w:r>
+        <w:t>, called metro-deaths</w:t>
+      </w:r>
+      <w:r>
+        <w:t>, these are not reported directly.</w:t>
+      </w:r>
+    </w:p>
+    <w:p>
+      <w:r>
+        <w:t xml:space="preserve">To estimate the </w:t>
+      </w:r>
+      <w:r>
+        <w:t xml:space="preserve">national-level or </w:t>
+      </w:r>
+      <w:r>
+        <w:t xml:space="preserve">MSA-level mortality rate, we extract the counties within each MSA, map these counties to their corresponding states, and then take a weighted average of the state-level </w:t>
+      </w:r>
+      <w:r>
+        <w:t xml:space="preserve">death </w:t>
+      </w:r>
+      <w:r>
+        <w:t>rates to approximate the MSA-level mortality rate</w:t>
+      </w:r>
+    </w:p>
+    <w:p>
+      <w:r>
+        <w:t xml:space="preserve">Steps: </w:t>
+      </w:r>
+    </w:p>
+    <w:p>
+      <w:pPr>
+        <w:pStyle w:val="ListParagraph"/>
+        <w:numPr>
+          <w:ilvl w:val="0"/>
+          <w:numId w:val="36"/>
+        </w:numPr>
+      </w:pPr>
+      <w:r>
+        <w:t>Extract county level death rates</w:t>
+      </w:r>
+    </w:p>
+    <w:p>
+      <w:pPr>
+        <w:pStyle w:val="ListParagraph"/>
+        <w:numPr>
+          <w:ilvl w:val="0"/>
+          <w:numId w:val="36"/>
+        </w:numPr>
+      </w:pPr>
+      <w:r>
+        <w:t xml:space="preserve">Extract county level population count </w:t>
+      </w:r>
+    </w:p>
+    <w:p>
+      <w:pPr>
+        <w:pStyle w:val="ListParagraph"/>
+        <w:numPr>
+          <w:ilvl w:val="0"/>
+          <w:numId w:val="36"/>
+        </w:numPr>
+      </w:pPr>
+      <w:r>
+        <w:t xml:space="preserve">Compute county weights as proportion of their population relative to the state or national population </w:t>
+      </w:r>
+    </w:p>
+    <w:p>
+      <w:pPr>
+        <w:pStyle w:val="ListParagraph"/>
+        <w:numPr>
+          <w:ilvl w:val="0"/>
+          <w:numId w:val="36"/>
+        </w:numPr>
+      </w:pPr>
+      <w:r>
+        <w:t xml:space="preserve">Compute weighted average death rate </w:t>
+      </w:r>
+    </w:p>
+    <w:p>
+      <w:pPr>
+        <w:pStyle w:val="ListParagraph"/>
+      </w:pPr>
     </w:p>
     <w:p>
       <w:pPr>
@@ -492,742 +508,20 @@
       </w:r>
     </w:p>
     <w:p/>
+    <w:p/>
     <w:p>
       <w:pPr>
         <w:pStyle w:val="Heading1"/>
       </w:pPr>
-      <w:r>
-        <w:t>SEXUAL MIXING</w:t>
-      </w:r>
-    </w:p>
-    <w:p>
-      <w:pPr>
-        <w:pStyle w:val="Heading2"/>
-      </w:pPr>
-      <w:r>
-        <w:t>AGE Mixing Model Overview</w:t>
-      </w:r>
-    </w:p>
-    <w:p>
-      <w:r>
-        <w:t>The model for mixing considers three key components: age, sex, and race.</w:t>
-      </w:r>
-    </w:p>
-    <w:p>
-      <w:r>
-        <w:t>In general, we model contacts between the following groups:</w:t>
-      </w:r>
-    </w:p>
-    <w:p>
-      <w:pPr>
-        <w:numPr>
-          <w:ilvl w:val="0"/>
-          <w:numId w:val="26"/>
-        </w:numPr>
-      </w:pPr>
-      <w:r>
-        <w:t>MSM (men who have sex with men) with other MSM, heterosexual men, or women.</w:t>
-      </w:r>
-    </w:p>
-    <w:p>
-      <w:pPr>
-        <w:numPr>
-          <w:ilvl w:val="0"/>
-          <w:numId w:val="26"/>
-        </w:numPr>
-      </w:pPr>
-      <w:r>
-        <w:t>Heterosexual men with MSM, other heterosexual men, or women.</w:t>
-      </w:r>
-    </w:p>
-    <w:p>
-      <w:pPr>
-        <w:numPr>
-          <w:ilvl w:val="0"/>
-          <w:numId w:val="26"/>
-        </w:numPr>
-      </w:pPr>
-      <w:r>
-        <w:t>Women with MSM or heterosexual men.</w:t>
-      </w:r>
-    </w:p>
-    <w:p>
-      <w:r>
-        <w:t> </w:t>
-      </w:r>
-    </w:p>
-    <w:p>
-      <w:pPr>
-        <w:pStyle w:val="Heading2"/>
-      </w:pPr>
-      <w:r>
-        <w:t>Age Mixing Model</w:t>
-      </w:r>
-    </w:p>
-    <w:p>
-      <w:r>
-        <w:t>For the age component, Todd utilized data from a study in Australia that reported the ages of each pair of partners. Based on these data, the following model was assumed to represent differences in partner ages:</w:t>
-      </w:r>
-    </w:p>
-    <w:p>
-      <w:r>
-        <w:t>Age difference=N(</w:t>
-      </w:r>
-      <w:proofErr w:type="spellStart"/>
       <w:proofErr w:type="gramStart"/>
       <w:r>
-        <w:t>μ,σ</w:t>
-      </w:r>
-      <w:proofErr w:type="spellEnd"/>
+        <w:t>OUTPUTS</w:t>
+      </w:r>
       <w:proofErr w:type="gramEnd"/>
       <w:r>
-        <w:t>) where </w:t>
-      </w:r>
-    </w:p>
-    <w:p>
-      <w:r>
-        <w:t xml:space="preserve">μ=B0+B1×a </w:t>
-      </w:r>
-    </w:p>
-    <w:p>
-      <w:r>
-        <w:t>σ=L0+L1×a</w:t>
-      </w:r>
-    </w:p>
-    <w:p>
-      <w:r>
-        <w:t>This gives us:</w:t>
-      </w:r>
-    </w:p>
-    <w:p>
-      <w:r>
-        <w:lastRenderedPageBreak/>
-        <w:t>Diff(a)=N(B0+B1×</w:t>
-      </w:r>
-      <w:proofErr w:type="gramStart"/>
-      <w:r>
-        <w:t>a,L</w:t>
-      </w:r>
-      <w:proofErr w:type="gramEnd"/>
-      <w:r>
-        <w:t>0+L1×a)</w:t>
-      </w:r>
-    </w:p>
-    <w:p>
-      <w:r>
-        <w:t>Here, a represents the age of the individual, and B</w:t>
-      </w:r>
-      <w:proofErr w:type="gramStart"/>
-      <w:r>
-        <w:t>0,B</w:t>
-      </w:r>
-      <w:proofErr w:type="gramEnd"/>
-      <w:r>
-        <w:t>1, L0, and L1 are coefficients estimated from the data.</w:t>
-      </w:r>
-    </w:p>
-    <w:p>
-      <w:r>
-        <w:t> </w:t>
-      </w:r>
-    </w:p>
-    <w:p>
-      <w:r>
-        <w:t>Using this model, we estimate three separate age models for females, heterosexual men, and MSM. These are stored in </w:t>
-      </w:r>
-      <w:proofErr w:type="spellStart"/>
-      <w:proofErr w:type="gramStart"/>
-      <w:r>
-        <w:t>PAIRING.INPUT.MANAGER$sex.age.models</w:t>
-      </w:r>
-      <w:proofErr w:type="spellEnd"/>
-      <w:proofErr w:type="gramEnd"/>
-      <w:r>
-        <w:t>.</w:t>
-      </w:r>
-    </w:p>
-    <w:p>
-      <w:r>
-        <w:t> </w:t>
-      </w:r>
-    </w:p>
-    <w:p>
-      <w:pPr>
-        <w:pStyle w:val="Heading3"/>
-      </w:pPr>
-      <w:r>
-        <w:t>Age Mixing Matrices</w:t>
-      </w:r>
-    </w:p>
-    <w:p>
-      <w:r>
-        <w:t xml:space="preserve">The next step is to compute the </w:t>
-      </w:r>
-      <w:r>
-        <w:rPr>
-          <w:u w:val="single"/>
-        </w:rPr>
-        <w:t>age mixing matrices</w:t>
-      </w:r>
-      <w:r>
-        <w:t xml:space="preserve">, which represent the </w:t>
-      </w:r>
-      <w:r>
-        <w:rPr>
-          <w:i/>
-          <w:iCs/>
-        </w:rPr>
-        <w:t>proportion of contacts that occur between different age groups</w:t>
-      </w:r>
-      <w:r>
-        <w:t>. Since we have categorical age groups, we need to determine the proportion of the population that falls into specific age years. For example, within the age group 25-34, we calculate the proportion of individuals who are 25, 26, 27, and so on.</w:t>
-      </w:r>
-    </w:p>
-    <w:p>
-      <w:r>
-        <w:t>In a simplified case, we can assume a uniform distribution across ages within an age group, meaning that each year represents 1 tenth of the total population for that group. We can then estimate the proportion of contacts from a "mixture normal distribution."</w:t>
-      </w:r>
-    </w:p>
-    <w:p>
-      <w:r>
-        <w:t>For example, to estimate the proportion of contacts for women aged 25-34 that occur with individuals in the 13-24 age group:</w:t>
-      </w:r>
-    </w:p>
-    <w:p>
-      <w:proofErr w:type="gramStart"/>
-      <w:r>
-        <w:t>P(</w:t>
-      </w:r>
-      <w:proofErr w:type="gramEnd"/>
-      <w:r>
-        <w:t>13−24)=0.1×pnorm(13−24, μ25, σ25)+0.1×pnorm(13−24,μ26,σ26)+…+0.1×pnorm(13−24,μ34,σ34)P(13−24)</w:t>
-      </w:r>
-    </w:p>
-    <w:p>
-      <w:r>
-        <w:t> </w:t>
-      </w:r>
-    </w:p>
-    <w:p>
-      <w:r>
-        <w:t xml:space="preserve">In JHEEM, Todd used a more </w:t>
-      </w:r>
-      <w:proofErr w:type="spellStart"/>
-      <w:r>
-        <w:t>sofisticated</w:t>
-      </w:r>
-      <w:proofErr w:type="spellEnd"/>
-      <w:r>
-        <w:t xml:space="preserve"> method for </w:t>
-      </w:r>
-      <w:proofErr w:type="spellStart"/>
-      <w:r>
-        <w:t>maping</w:t>
-      </w:r>
-      <w:proofErr w:type="spellEnd"/>
-      <w:r>
-        <w:t xml:space="preserve"> </w:t>
-      </w:r>
-      <w:proofErr w:type="spellStart"/>
-      <w:r>
-        <w:t>popualtion</w:t>
-      </w:r>
-      <w:proofErr w:type="spellEnd"/>
-      <w:r>
-        <w:t xml:space="preserve"> proportions based on census in each location </w:t>
-      </w:r>
-    </w:p>
-    <w:p>
-      <w:pPr>
-        <w:numPr>
-          <w:ilvl w:val="0"/>
-          <w:numId w:val="27"/>
-        </w:numPr>
-      </w:pPr>
-      <w:proofErr w:type="spellStart"/>
-      <w:proofErr w:type="gramStart"/>
-      <w:r>
-        <w:t>get.heterosexual.male.single.year.age.counts</w:t>
-      </w:r>
-      <w:proofErr w:type="spellEnd"/>
-      <w:proofErr w:type="gramEnd"/>
-      <w:r>
-        <w:t>()</w:t>
-      </w:r>
-    </w:p>
-    <w:p>
-      <w:pPr>
-        <w:numPr>
-          <w:ilvl w:val="0"/>
-          <w:numId w:val="27"/>
-        </w:numPr>
-      </w:pPr>
-      <w:proofErr w:type="spellStart"/>
-      <w:proofErr w:type="gramStart"/>
-      <w:r>
-        <w:t>get.female.single.year.age.counts</w:t>
-      </w:r>
-      <w:proofErr w:type="spellEnd"/>
-      <w:proofErr w:type="gramEnd"/>
-      <w:r>
-        <w:t>()</w:t>
-      </w:r>
-    </w:p>
-    <w:p>
-      <w:pPr>
-        <w:numPr>
-          <w:ilvl w:val="0"/>
-          <w:numId w:val="27"/>
-        </w:numPr>
-      </w:pPr>
-      <w:proofErr w:type="spellStart"/>
-      <w:proofErr w:type="gramStart"/>
-      <w:r>
-        <w:t>get.msm.single.year.age.counts</w:t>
-      </w:r>
-      <w:proofErr w:type="spellEnd"/>
-      <w:proofErr w:type="gramEnd"/>
-      <w:r>
-        <w:t>()</w:t>
-      </w:r>
-    </w:p>
-    <w:p>
-      <w:r>
-        <w:t> </w:t>
-      </w:r>
-    </w:p>
-    <w:p>
-      <w:r>
-        <w:t>Using this approach, we estimate three age mixing matrices: one for females, one for heterosexual males, and one for MSM.</w:t>
-      </w:r>
-    </w:p>
-    <w:p>
-      <w:r>
-        <w:t> </w:t>
-      </w:r>
-    </w:p>
-    <w:p>
-      <w:pPr>
-        <w:pStyle w:val="Heading3"/>
-      </w:pPr>
-      <w:r>
-        <w:t>Age of Sexual Debut and Availability</w:t>
-      </w:r>
-    </w:p>
-    <w:p>
-      <w:r>
-        <w:t>Additionally, we must model the reduction in sexual availability for the youngest and oldest age groups. This is handled using the </w:t>
-      </w:r>
-      <w:proofErr w:type="spellStart"/>
-      <w:proofErr w:type="gramStart"/>
-      <w:r>
-        <w:t>get.sexual</w:t>
-      </w:r>
-      <w:proofErr w:type="gramEnd"/>
-      <w:r>
-        <w:t>.availability</w:t>
-      </w:r>
-      <w:proofErr w:type="spellEnd"/>
-      <w:r>
-        <w:t>() function, which maps changes in sexual availability across ages. The model reflects an increase in sexual activity starting from age 13, reaching 100% at ages 20 to 64, and gradually tapering off until age 85, the final age group.</w:t>
-      </w:r>
-    </w:p>
-    <w:p>
-      <w:r>
-        <w:t> </w:t>
-      </w:r>
-    </w:p>
-    <w:p>
-      <w:pPr>
-        <w:pStyle w:val="Heading3"/>
-      </w:pPr>
-      <w:r>
-        <w:t>Calibration</w:t>
-      </w:r>
-    </w:p>
-    <w:p>
-      <w:r>
-        <w:t xml:space="preserve">All the parameters introduced so far are estimated from data and remain fixed. However, we include one additional parameter specifically for calibration—a multiplier applied to the standard </w:t>
-      </w:r>
-      <w:r>
-        <w:lastRenderedPageBreak/>
-        <w:t xml:space="preserve">deviation in the age model. This calibration parameter adjusts the variability in age </w:t>
-      </w:r>
-      <w:proofErr w:type="spellStart"/>
-      <w:r>
-        <w:t>assortativity</w:t>
-      </w:r>
-      <w:proofErr w:type="spellEnd"/>
-      <w:r>
-        <w:t xml:space="preserve"> (</w:t>
-      </w:r>
-      <w:proofErr w:type="spellStart"/>
-      <w:proofErr w:type="gramStart"/>
-      <w:r>
-        <w:t>age.mixing.sd.mult</w:t>
-      </w:r>
-      <w:proofErr w:type="spellEnd"/>
-      <w:proofErr w:type="gramEnd"/>
-      <w:r>
-        <w:t>)</w:t>
-      </w:r>
-    </w:p>
-    <w:p>
-      <w:pPr>
-        <w:numPr>
-          <w:ilvl w:val="0"/>
-          <w:numId w:val="28"/>
-        </w:numPr>
-      </w:pPr>
-      <w:r>
-        <w:t xml:space="preserve">Larger values of the multiplier increase the variability in age differences, resulting in less age </w:t>
-      </w:r>
-      <w:proofErr w:type="spellStart"/>
-      <w:r>
-        <w:t>assortativity</w:t>
-      </w:r>
-      <w:proofErr w:type="spellEnd"/>
-      <w:r>
-        <w:t> (i.e., individuals tend to partner with others from a wider range of ages).</w:t>
-      </w:r>
-    </w:p>
-    <w:p>
-      <w:pPr>
-        <w:numPr>
-          <w:ilvl w:val="0"/>
-          <w:numId w:val="28"/>
-        </w:numPr>
-      </w:pPr>
-      <w:r>
-        <w:t xml:space="preserve">Smaller values decrease the variability in age differences, leading to greater age </w:t>
-      </w:r>
-      <w:proofErr w:type="spellStart"/>
-      <w:r>
-        <w:t>assortativity</w:t>
-      </w:r>
-      <w:proofErr w:type="spellEnd"/>
-      <w:r>
-        <w:t> (i.e., individuals tend to partner with others closer to their own age).</w:t>
-      </w:r>
-    </w:p>
-    <w:p>
-      <w:r>
-        <w:t>This allows us to fine-tune the model to reflect observed patterns in age mixing.</w:t>
-      </w:r>
-    </w:p>
-    <w:p>
-      <w:r>
-        <w:t> </w:t>
-      </w:r>
-    </w:p>
-    <w:p>
-      <w:pPr>
-        <w:pStyle w:val="Heading2"/>
-      </w:pPr>
-      <w:r>
-        <w:t>Sex Mixing Model</w:t>
-      </w:r>
-    </w:p>
-    <w:p>
-      <w:r>
-        <w:t>We aim to construct a 3x3 matrix representing the proportion of partnerships between females, heterosexual males, and MSM (men who have sex with men). In this model, only female-female partnerships are excluded, while all other pairings can have a positive value.</w:t>
-      </w:r>
-    </w:p>
-    <w:p>
-      <w:r>
-        <w:rPr>
-          <w:b/>
-          <w:bCs/>
-        </w:rPr>
-        <w:t>Logic</w:t>
-      </w:r>
-    </w:p>
-    <w:p>
-      <w:r>
-        <w:t xml:space="preserve">Consider the case for females: if there is no sex </w:t>
-      </w:r>
-      <w:proofErr w:type="spellStart"/>
-      <w:r>
-        <w:t>assortativity</w:t>
-      </w:r>
-      <w:proofErr w:type="spellEnd"/>
-      <w:r>
-        <w:t xml:space="preserve">, the proportion of female partners who are MSM or heterosexual males is proportional to their population distribution </w:t>
-      </w:r>
-      <w:proofErr w:type="gramStart"/>
-      <w:r>
-        <w:t>in a given</w:t>
-      </w:r>
-      <w:proofErr w:type="gramEnd"/>
-      <w:r>
-        <w:t xml:space="preserve"> location. For example, if 20% of men in Baltimore are MSM, then females would be expected to have 20% MSM and 80% heterosexual male partners. This implies that the </w:t>
-      </w:r>
-      <w:r>
-        <w:rPr>
-          <w:b/>
-          <w:bCs/>
-        </w:rPr>
-        <w:t>observed-to-expected (OE) ratio</w:t>
-      </w:r>
-      <w:r>
-        <w:t xml:space="preserve"> for MSM partnerships would be equal to 1. However, when there is </w:t>
-      </w:r>
-      <w:proofErr w:type="spellStart"/>
-      <w:r>
-        <w:t>assortativity</w:t>
-      </w:r>
-      <w:proofErr w:type="spellEnd"/>
-      <w:r>
-        <w:t xml:space="preserve"> (i.e., a preference for partnering within specific groups), the OE ratio will deviate from 1—being either greater than or less than one, depending on the degree of </w:t>
-      </w:r>
-      <w:proofErr w:type="spellStart"/>
-      <w:r>
-        <w:t>assortativity</w:t>
-      </w:r>
-      <w:proofErr w:type="spellEnd"/>
-      <w:r>
-        <w:t>.</w:t>
-      </w:r>
-    </w:p>
-    <w:p>
-      <w:r>
-        <w:t> </w:t>
-      </w:r>
-    </w:p>
-    <w:p>
-      <w:pPr>
-        <w:pStyle w:val="Heading3"/>
-      </w:pPr>
-      <w:r>
-        <w:t xml:space="preserve">Estimating proportion of </w:t>
-      </w:r>
-      <w:proofErr w:type="gramStart"/>
-      <w:r>
-        <w:t>females</w:t>
-      </w:r>
-      <w:proofErr w:type="gramEnd"/>
-      <w:r>
-        <w:t xml:space="preserve"> contacts with </w:t>
-      </w:r>
-      <w:proofErr w:type="spellStart"/>
-      <w:r>
-        <w:t>msm</w:t>
-      </w:r>
-      <w:proofErr w:type="spellEnd"/>
-      <w:r>
-        <w:t xml:space="preserve"> and male </w:t>
-      </w:r>
-      <w:proofErr w:type="spellStart"/>
-      <w:r>
-        <w:t>hetrosexuals</w:t>
-      </w:r>
-      <w:proofErr w:type="spellEnd"/>
-    </w:p>
-    <w:p>
-      <w:r>
-        <w:t xml:space="preserve">We estimate the prior value for the OE ratio from a single study: </w:t>
-      </w:r>
-    </w:p>
-    <w:p>
-      <w:r>
-        <w:t>name=′</w:t>
-      </w:r>
-      <w:proofErr w:type="spellStart"/>
-      <w:r>
-        <w:t>oe.female.pairings.with.msm</w:t>
-      </w:r>
-      <w:proofErr w:type="spellEnd"/>
-      <w:r>
-        <w:t>′, value=0.0895(</w:t>
-      </w:r>
-      <w:proofErr w:type="spellStart"/>
-      <w:r>
-        <w:t>Pathela</w:t>
-      </w:r>
-      <w:proofErr w:type="spellEnd"/>
-      <w:r>
-        <w:t> 2006)</w:t>
-      </w:r>
-    </w:p>
-    <w:p>
-      <w:r>
-        <w:t> </w:t>
-      </w:r>
-    </w:p>
-    <w:p>
-      <w:r>
-        <w:t>Using this value, we can estimate the proportion of female partnerships that are with MSM or heterosexual males in each location as follows:</w:t>
-      </w:r>
-    </w:p>
-    <w:p>
-      <w:pPr>
-        <w:numPr>
-          <w:ilvl w:val="0"/>
-          <w:numId w:val="29"/>
-        </w:numPr>
-      </w:pPr>
-      <w:proofErr w:type="spellStart"/>
-      <w:r>
-        <w:t>Pmsm</w:t>
-      </w:r>
-      <w:proofErr w:type="spellEnd"/>
-      <w:r>
-        <w:t>=0.089×prop.males.msm / (0.089×prop.males.msm+prop.males.not.msm)</w:t>
-      </w:r>
-    </w:p>
-    <w:p>
-      <w:pPr>
-        <w:numPr>
-          <w:ilvl w:val="0"/>
-          <w:numId w:val="29"/>
-        </w:numPr>
-      </w:pPr>
-      <w:proofErr w:type="spellStart"/>
-      <w:r>
-        <w:t>Phet.male</w:t>
-      </w:r>
-      <w:proofErr w:type="spellEnd"/>
-      <w:r>
-        <w:t>=</w:t>
-      </w:r>
-      <w:proofErr w:type="spellStart"/>
-      <w:r>
-        <w:t>prop.males.not.msm</w:t>
-      </w:r>
-      <w:proofErr w:type="spellEnd"/>
-      <w:r>
-        <w:t>/ (0.089×prop.males.msm+prop.males.not.msm)</w:t>
-      </w:r>
-    </w:p>
-    <w:p>
-      <w:r>
-        <w:t>Since these are the only two options, the total must satisfy:</w:t>
-      </w:r>
-    </w:p>
-    <w:p>
-      <w:pPr>
-        <w:numPr>
-          <w:ilvl w:val="0"/>
-          <w:numId w:val="30"/>
-        </w:numPr>
-      </w:pPr>
-      <w:proofErr w:type="spellStart"/>
-      <w:r>
-        <w:t>Pmsm+Phet.male</w:t>
-      </w:r>
-      <w:proofErr w:type="spellEnd"/>
-      <w:r>
-        <w:t>=1</w:t>
-      </w:r>
-    </w:p>
-    <w:p>
-      <w:r>
-        <w:t>This approach allows us to estimate the proportions of MSM and heterosexual male partnerships for females across different locations.</w:t>
-      </w:r>
-    </w:p>
-    <w:p>
-      <w:r>
-        <w:t xml:space="preserve">The </w:t>
-      </w:r>
-      <w:proofErr w:type="spellStart"/>
-      <w:r>
-        <w:t>oe.female.pairings.with.msm</w:t>
-      </w:r>
-      <w:proofErr w:type="spellEnd"/>
-      <w:r>
-        <w:t xml:space="preserve"> is also used for calibration </w:t>
-      </w:r>
-    </w:p>
-    <w:p>
-      <w:r>
-        <w:t> </w:t>
-      </w:r>
-    </w:p>
-    <w:p>
-      <w:pPr>
-        <w:pStyle w:val="Heading3"/>
-      </w:pPr>
-      <w:r>
-        <w:t xml:space="preserve">Estimating proportion of male contacts with </w:t>
-      </w:r>
-      <w:proofErr w:type="spellStart"/>
-      <w:r>
-        <w:t>msm</w:t>
-      </w:r>
-      <w:proofErr w:type="spellEnd"/>
-      <w:r>
-        <w:t xml:space="preserve"> and male heterosexuals</w:t>
-      </w:r>
-    </w:p>
-    <w:p>
-      <w:r>
-        <w:t xml:space="preserve">What fraction of </w:t>
-      </w:r>
-      <w:proofErr w:type="spellStart"/>
-      <w:r>
-        <w:t>hetrosexual</w:t>
-      </w:r>
-      <w:proofErr w:type="spellEnd"/>
-      <w:r>
-        <w:t xml:space="preserve"> males have contact with other men: </w:t>
-      </w:r>
-      <w:proofErr w:type="spellStart"/>
-      <w:proofErr w:type="gramStart"/>
-      <w:r>
-        <w:t>fraction.heterosexual</w:t>
-      </w:r>
-      <w:proofErr w:type="gramEnd"/>
-      <w:r>
-        <w:t>.male.pairings.with.male</w:t>
-      </w:r>
-      <w:proofErr w:type="spellEnd"/>
-      <w:r>
-        <w:t>, value =0.004</w:t>
-      </w:r>
-    </w:p>
-    <w:p>
-      <w:r>
-        <w:t xml:space="preserve">What fraction of </w:t>
-      </w:r>
-      <w:proofErr w:type="spellStart"/>
-      <w:r>
-        <w:t>msm</w:t>
-      </w:r>
-      <w:proofErr w:type="spellEnd"/>
-    </w:p>
-    <w:p>
-      <w:pPr>
-        <w:pStyle w:val="Heading2"/>
-      </w:pPr>
-      <w:r>
-        <w:lastRenderedPageBreak/>
-        <w:t xml:space="preserve">Race mixing model </w:t>
-      </w:r>
-    </w:p>
-    <w:p>
-      <w:proofErr w:type="gramStart"/>
-      <w:r>
-        <w:t>Similar to</w:t>
-      </w:r>
-      <w:proofErr w:type="gramEnd"/>
-      <w:r>
-        <w:t xml:space="preserve"> sex mixing, this relies on observed to expected proportion of contact between difference racial groups </w:t>
-      </w:r>
-    </w:p>
-    <w:p>
-      <w:pPr>
-        <w:pStyle w:val="Heading1"/>
-      </w:pPr>
-      <w:proofErr w:type="gramStart"/>
-      <w:r>
-        <w:t>OUTPUTS</w:t>
-      </w:r>
-      <w:proofErr w:type="gramEnd"/>
-      <w:r>
-        <w:t xml:space="preserve"> TYPES IN JHEEM</w:t>
-      </w:r>
-    </w:p>
-    <w:p/>
+        <w:t xml:space="preserve"> TYPES </w:t>
+      </w:r>
+    </w:p>
     <w:p>
       <w:r>
         <w:t xml:space="preserve">There are two methods to capture outputs: </w:t>
@@ -1340,6 +634,7 @@
         <w:pStyle w:val="Heading2"/>
       </w:pPr>
       <w:r>
+        <w:lastRenderedPageBreak/>
         <w:t>Transition Outputs:</w:t>
       </w:r>
     </w:p>
@@ -1456,14 +751,25 @@
     <w:p/>
     <w:p>
       <w:pPr>
-        <w:pStyle w:val="Title"/>
-      </w:pPr>
+        <w:spacing w:before="0" w:after="0"/>
+        <w:rPr>
+          <w:rFonts w:asciiTheme="majorHAnsi" w:eastAsiaTheme="majorEastAsia" w:hAnsiTheme="majorHAnsi" w:cstheme="majorBidi"/>
+          <w:spacing w:val="-10"/>
+          <w:kern w:val="28"/>
+          <w:sz w:val="56"/>
+          <w:szCs w:val="56"/>
+        </w:rPr>
+      </w:pPr>
+      <w:r>
+        <w:br w:type="page"/>
+      </w:r>
     </w:p>
     <w:p>
       <w:pPr>
         <w:pStyle w:val="Heading1"/>
       </w:pPr>
       <w:r>
+        <w:lastRenderedPageBreak/>
         <w:t>ESTIMATING LIKELIHOOD ERRORS</w:t>
       </w:r>
     </w:p>
@@ -1489,11 +795,7 @@
       </w:r>
       <w:proofErr w:type="gramEnd"/>
       <w:r>
-        <w:t xml:space="preserve"> Model error assumes a normal approximation to a binomial distribution, where the variance of the model estimates equals the mean estimated value. Both measurement error/bias and </w:t>
-      </w:r>
-      <w:r>
-        <w:lastRenderedPageBreak/>
-        <w:t>model estimates are allowed to be correlated: we allow measurement error/bias to be correlated over time (e.g., the error in reported incidence for 2009 is correlated to the error in reported incidence for 2010), and model estimates to be correlated due to overlapping strata</w:t>
+        <w:t xml:space="preserve"> Model error assumes a normal approximation to a binomial distribution, where the variance of the model estimates equals the mean estimated value. Both measurement error/bias and model estimates are allowed to be correlated: we allow measurement error/bias to be correlated over time (e.g., the error in reported incidence for 2009 is correlated to the error in reported incidence for 2010), and model estimates to be correlated due to overlapping strata</w:t>
       </w:r>
     </w:p>
     <w:p>
@@ -1874,6 +1176,7 @@
     <w:p/>
     <w:p>
       <w:r>
+        <w:lastRenderedPageBreak/>
         <w:t xml:space="preserve">Example: </w:t>
       </w:r>
       <w:r>
@@ -2202,14 +1505,7 @@
           <w:rPr>
             <w:rFonts w:ascii="Cambria Math" w:hAnsi="Cambria Math"/>
           </w:rPr>
-          <m:t>=</m:t>
-        </m:r>
-        <m:r>
-          <w:rPr>
-            <w:rFonts w:ascii="Cambria Math" w:hAnsi="Cambria Math"/>
-          </w:rPr>
-          <w:lastRenderedPageBreak/>
-          <m:t>[</m:t>
+          <m:t>=[</m:t>
         </m:r>
         <m:acc>
           <m:accPr>
@@ -4303,7 +3599,6 @@
         <w:pStyle w:val="Heading2"/>
       </w:pPr>
       <w:r>
-        <w:lastRenderedPageBreak/>
         <w:t>Components Required for Full Error Estimation:</w:t>
       </w:r>
     </w:p>
@@ -5173,7 +4468,6 @@
     </w:p>
     <w:p>
       <w:r>
-        <w:lastRenderedPageBreak/>
         <w:t xml:space="preserve">It’s easier to break </w:t>
       </w:r>
       <w:r>
@@ -5716,6 +5010,7 @@
         <w:pStyle w:val="Heading3"/>
       </w:pPr>
       <w:r>
+        <w:lastRenderedPageBreak/>
         <w:t xml:space="preserve">Component2) The correlation matrix </w:t>
       </w:r>
     </w:p>
@@ -5748,7 +5043,6 @@
         </w:numPr>
       </w:pPr>
       <w:r>
-        <w:lastRenderedPageBreak/>
         <w:t>If the reported values are inaccurate in </w:t>
       </w:r>
       <w:r>
@@ -6238,7 +5532,11 @@
         <w:t>compound symmetry (CS)</w:t>
       </w:r>
       <w:r>
-        <w:t> model is frequently used. This assumes that the error is similarly distributed across all data points. In such cases, if we know that the reported values were off by 10% in 2000, it would be reasonable to assume that they were also off by around 10% in 2010. This simplifies the correlation structure, making it easier to model with limited data.</w:t>
+        <w:t xml:space="preserve"> model is frequently used. This </w:t>
+      </w:r>
+      <w:r>
+        <w:lastRenderedPageBreak/>
+        <w:t>assumes that the error is similarly distributed across all data points. In such cases, if we know that the reported values were off by 10% in 2000, it would be reasonable to assume that they were also off by around 10% in 2010. This simplifies the correlation structure, making it easier to model with limited data.</w:t>
       </w:r>
     </w:p>
     <w:p>
@@ -6273,14 +5571,867 @@
         <w:t>autoregressive (AR)</w:t>
       </w:r>
       <w:r>
-        <w:t xml:space="preserve"> model may be more appropriate. This model assumes that errors in consecutive time periods are more strongly correlated, but this correlation weakens over time. For example, if the new diagnosis data in 2000 were off by 10%, an AR model would suggest </w:t>
-      </w:r>
+        <w:t> model may be more appropriate. This model assumes that errors in consecutive time periods are more strongly correlated, but this correlation weakens over time. For example, if the new diagnosis data in 2000 were off by 10%, an AR model would suggest that errors in the following years (e.g., 2001, 2002) are similarly off, but the impact would diminish over longer periods (e.g., by 2010).</w:t>
+      </w:r>
+    </w:p>
+    <w:p>
+      <w:pPr>
+        <w:spacing w:before="0" w:after="0"/>
+      </w:pPr>
+      <w:r>
+        <w:br w:type="page"/>
+      </w:r>
+    </w:p>
+    <w:p/>
+    <w:p>
+      <w:pPr>
+        <w:pStyle w:val="Heading1"/>
+      </w:pPr>
+      <w:r>
+        <w:t>CALIBRATION TARGETS</w:t>
+      </w:r>
+    </w:p>
+    <w:p>
+      <w:pPr>
+        <w:pStyle w:val="Heading2"/>
+      </w:pPr>
+      <w:r>
+        <w:t xml:space="preserve">Demographic model </w:t>
+      </w:r>
+    </w:p>
+    <w:p>
+      <w:pPr>
+        <w:numPr>
+          <w:ilvl w:val="0"/>
+          <w:numId w:val="37"/>
+        </w:numPr>
+        <w:tabs>
+          <w:tab w:val="num" w:pos="720"/>
+        </w:tabs>
+      </w:pPr>
+      <w:r>
+        <w:rPr>
+          <w:b/>
+          <w:bCs/>
+        </w:rPr>
+        <w:t>Basic Likelihood:</w:t>
+      </w:r>
+      <w:r>
+        <w:t> This applies when data at the desired location level is available.</w:t>
+      </w:r>
+    </w:p>
+    <w:p>
+      <w:pPr>
+        <w:numPr>
+          <w:ilvl w:val="0"/>
+          <w:numId w:val="37"/>
+        </w:numPr>
+        <w:tabs>
+          <w:tab w:val="num" w:pos="720"/>
+        </w:tabs>
+      </w:pPr>
+      <w:r>
+        <w:rPr>
+          <w:b/>
+          <w:bCs/>
+        </w:rPr>
+        <w:t>Handling Data Gaps:</w:t>
+      </w:r>
+      <w:r>
+        <w:t> At times, calibration data may not be available for a specific location of interest. For example, if we need to calibrate the proportion of awareness in Baltimore but lack local data, we could use data from Maryland and incorporate some uncertainty to account for differences between these locations.</w:t>
+      </w:r>
+    </w:p>
+    <w:p>
+      <w:r>
+        <w:rPr>
+          <w:b/>
+          <w:bCs/>
+        </w:rPr>
+        <w:t>Targets for the Demographic Model:</w:t>
+      </w:r>
+    </w:p>
+    <w:p>
+      <w:pPr>
+        <w:numPr>
+          <w:ilvl w:val="0"/>
+          <w:numId w:val="38"/>
+        </w:numPr>
+      </w:pPr>
+      <w:r>
+        <w:rPr>
+          <w:b/>
+          <w:bCs/>
+        </w:rPr>
+        <w:t>Population Size:</w:t>
+      </w:r>
+      <w:r>
+        <w:t> Available from 2010 to 2020, broken down by age, sex, and race.</w:t>
+      </w:r>
+    </w:p>
+    <w:p>
+      <w:pPr>
+        <w:numPr>
+          <w:ilvl w:val="0"/>
+          <w:numId w:val="38"/>
+        </w:numPr>
+      </w:pPr>
+      <w:r>
+        <w:rPr>
+          <w:b/>
+          <w:bCs/>
+        </w:rPr>
+        <w:t>Deaths:</w:t>
+      </w:r>
+      <w:r>
+        <w:t> Total count available for two periods—2001 to 2010 and 2011 to 2020.</w:t>
+      </w:r>
+    </w:p>
+    <w:p>
+      <w:pPr>
+        <w:numPr>
+          <w:ilvl w:val="0"/>
+          <w:numId w:val="38"/>
+        </w:numPr>
+      </w:pPr>
+      <w:r>
+        <w:rPr>
+          <w:b/>
+          <w:bCs/>
+        </w:rPr>
+        <w:t>Births:</w:t>
+      </w:r>
+      <w:r>
+        <w:t> Available from 2007 to 2023, broken down by the age and race of mothers.</w:t>
+      </w:r>
+    </w:p>
+    <w:p/>
+    <w:p>
+      <w:pPr>
+        <w:spacing w:before="0" w:after="0"/>
+      </w:pPr>
+      <w:r>
+        <w:br w:type="page"/>
+      </w:r>
+    </w:p>
+    <w:p>
+      <w:pPr>
+        <w:pStyle w:val="Heading1"/>
+      </w:pPr>
       <w:r>
         <w:lastRenderedPageBreak/>
-        <w:t>that errors in the following years (e.g., 2001, 2002) are similarly off, but the impact would diminish over longer periods (e.g., by 2010).</w:t>
-      </w:r>
-    </w:p>
-    <w:p/>
+        <w:t>SEXUAL MIXING</w:t>
+      </w:r>
+    </w:p>
+    <w:p>
+      <w:pPr>
+        <w:pStyle w:val="Heading2"/>
+      </w:pPr>
+      <w:r>
+        <w:t>AGE Mixing Model Overview</w:t>
+      </w:r>
+    </w:p>
+    <w:p>
+      <w:r>
+        <w:t>The model for mixing considers three key components: age, sex, and race.</w:t>
+      </w:r>
+    </w:p>
+    <w:p>
+      <w:r>
+        <w:t>In general, we model contacts between the following groups:</w:t>
+      </w:r>
+    </w:p>
+    <w:p>
+      <w:pPr>
+        <w:numPr>
+          <w:ilvl w:val="0"/>
+          <w:numId w:val="26"/>
+        </w:numPr>
+      </w:pPr>
+      <w:r>
+        <w:t>MSM (men who have sex with men) with other MSM, heterosexual men, or women.</w:t>
+      </w:r>
+    </w:p>
+    <w:p>
+      <w:pPr>
+        <w:numPr>
+          <w:ilvl w:val="0"/>
+          <w:numId w:val="26"/>
+        </w:numPr>
+      </w:pPr>
+      <w:r>
+        <w:t>Heterosexual men with MSM, other heterosexual men, or women.</w:t>
+      </w:r>
+    </w:p>
+    <w:p>
+      <w:pPr>
+        <w:numPr>
+          <w:ilvl w:val="0"/>
+          <w:numId w:val="26"/>
+        </w:numPr>
+      </w:pPr>
+      <w:r>
+        <w:t>Women with MSM or heterosexual men.</w:t>
+      </w:r>
+    </w:p>
+    <w:p>
+      <w:r>
+        <w:t> </w:t>
+      </w:r>
+    </w:p>
+    <w:p>
+      <w:pPr>
+        <w:pStyle w:val="Heading2"/>
+      </w:pPr>
+      <w:r>
+        <w:t>Age Mixing Model</w:t>
+      </w:r>
+    </w:p>
+    <w:p>
+      <w:r>
+        <w:t>For the age component, Todd utilized data from a study in Australia that reported the ages of each pair of partners. Based on these data, the following model was assumed to represent differences in partner ages:</w:t>
+      </w:r>
+    </w:p>
+    <w:p>
+      <w:r>
+        <w:t>Age difference=N(</w:t>
+      </w:r>
+      <w:proofErr w:type="spellStart"/>
+      <w:proofErr w:type="gramStart"/>
+      <w:r>
+        <w:t>μ,σ</w:t>
+      </w:r>
+      <w:proofErr w:type="spellEnd"/>
+      <w:proofErr w:type="gramEnd"/>
+      <w:r>
+        <w:t>) where </w:t>
+      </w:r>
+    </w:p>
+    <w:p>
+      <w:r>
+        <w:t xml:space="preserve">μ=B0+B1×a </w:t>
+      </w:r>
+    </w:p>
+    <w:p>
+      <w:r>
+        <w:t>σ=L0+L1×a</w:t>
+      </w:r>
+    </w:p>
+    <w:p>
+      <w:r>
+        <w:t>This gives us:</w:t>
+      </w:r>
+    </w:p>
+    <w:p>
+      <w:r>
+        <w:t>Diff(a)=N(B0+B1×</w:t>
+      </w:r>
+      <w:proofErr w:type="gramStart"/>
+      <w:r>
+        <w:t>a,L</w:t>
+      </w:r>
+      <w:proofErr w:type="gramEnd"/>
+      <w:r>
+        <w:t>0+L1×a)</w:t>
+      </w:r>
+    </w:p>
+    <w:p>
+      <w:r>
+        <w:t>Here, a represents the age of the individual, and B</w:t>
+      </w:r>
+      <w:proofErr w:type="gramStart"/>
+      <w:r>
+        <w:t>0,B</w:t>
+      </w:r>
+      <w:proofErr w:type="gramEnd"/>
+      <w:r>
+        <w:t>1, L0, and L1 are coefficients estimated from the data.</w:t>
+      </w:r>
+    </w:p>
+    <w:p>
+      <w:r>
+        <w:t> </w:t>
+      </w:r>
+    </w:p>
+    <w:p>
+      <w:r>
+        <w:t>Using this model, we estimate three separate age models for females, heterosexual men, and MSM. These are stored in </w:t>
+      </w:r>
+      <w:proofErr w:type="spellStart"/>
+      <w:proofErr w:type="gramStart"/>
+      <w:r>
+        <w:t>PAIRING.INPUT.MANAGER$sex.age.models</w:t>
+      </w:r>
+      <w:proofErr w:type="spellEnd"/>
+      <w:proofErr w:type="gramEnd"/>
+      <w:r>
+        <w:t>.</w:t>
+      </w:r>
+    </w:p>
+    <w:p>
+      <w:r>
+        <w:t> </w:t>
+      </w:r>
+    </w:p>
+    <w:p>
+      <w:pPr>
+        <w:pStyle w:val="Heading3"/>
+      </w:pPr>
+      <w:r>
+        <w:t>Age Mixing Matrices</w:t>
+      </w:r>
+    </w:p>
+    <w:p>
+      <w:r>
+        <w:t xml:space="preserve">The next step is to compute the </w:t>
+      </w:r>
+      <w:r>
+        <w:rPr>
+          <w:u w:val="single"/>
+        </w:rPr>
+        <w:t>age mixing matrices</w:t>
+      </w:r>
+      <w:r>
+        <w:t xml:space="preserve">, which represent the </w:t>
+      </w:r>
+      <w:r>
+        <w:rPr>
+          <w:i/>
+          <w:iCs/>
+        </w:rPr>
+        <w:t>proportion of contacts that occur between different age groups</w:t>
+      </w:r>
+      <w:r>
+        <w:t>. Since we have categorical age groups, we need to determine the proportion of the population that falls into specific age years. For example, within the age group 25-34, we calculate the proportion of individuals who are 25, 26, 27, and so on.</w:t>
+      </w:r>
+    </w:p>
+    <w:p>
+      <w:r>
+        <w:t>In a simplified case, we can assume a uniform distribution across ages within an age group, meaning that each year represents 1 tenth of the total population for that group. We can then estimate the proportion of contacts from a "mixture normal distribution."</w:t>
+      </w:r>
+    </w:p>
+    <w:p>
+      <w:r>
+        <w:t>For example, to estimate the proportion of contacts for women aged 25-34 that occur with individuals in the 13-24 age group:</w:t>
+      </w:r>
+    </w:p>
+    <w:p>
+      <w:proofErr w:type="gramStart"/>
+      <w:r>
+        <w:t>P(</w:t>
+      </w:r>
+      <w:proofErr w:type="gramEnd"/>
+      <w:r>
+        <w:t>13−24)=0.1×pnorm(13−24, μ25, σ25)+0.1×pnorm(13−24,μ26,σ26)+…+0.1×pnorm(13−24,μ34,σ34)P(13−24)</w:t>
+      </w:r>
+    </w:p>
+    <w:p>
+      <w:r>
+        <w:t> </w:t>
+      </w:r>
+    </w:p>
+    <w:p>
+      <w:r>
+        <w:t xml:space="preserve">In JHEEM, Todd used a more </w:t>
+      </w:r>
+      <w:proofErr w:type="spellStart"/>
+      <w:r>
+        <w:t>sofisticated</w:t>
+      </w:r>
+      <w:proofErr w:type="spellEnd"/>
+      <w:r>
+        <w:t xml:space="preserve"> method for </w:t>
+      </w:r>
+      <w:proofErr w:type="spellStart"/>
+      <w:r>
+        <w:t>maping</w:t>
+      </w:r>
+      <w:proofErr w:type="spellEnd"/>
+      <w:r>
+        <w:t xml:space="preserve"> </w:t>
+      </w:r>
+      <w:proofErr w:type="spellStart"/>
+      <w:r>
+        <w:t>popualtion</w:t>
+      </w:r>
+      <w:proofErr w:type="spellEnd"/>
+      <w:r>
+        <w:t xml:space="preserve"> proportions based on census in each location </w:t>
+      </w:r>
+    </w:p>
+    <w:p>
+      <w:pPr>
+        <w:numPr>
+          <w:ilvl w:val="0"/>
+          <w:numId w:val="27"/>
+        </w:numPr>
+      </w:pPr>
+      <w:proofErr w:type="spellStart"/>
+      <w:proofErr w:type="gramStart"/>
+      <w:r>
+        <w:lastRenderedPageBreak/>
+        <w:t>get.heterosexual.male.single.year.age.counts</w:t>
+      </w:r>
+      <w:proofErr w:type="spellEnd"/>
+      <w:proofErr w:type="gramEnd"/>
+      <w:r>
+        <w:t>()</w:t>
+      </w:r>
+    </w:p>
+    <w:p>
+      <w:pPr>
+        <w:numPr>
+          <w:ilvl w:val="0"/>
+          <w:numId w:val="27"/>
+        </w:numPr>
+      </w:pPr>
+      <w:proofErr w:type="spellStart"/>
+      <w:proofErr w:type="gramStart"/>
+      <w:r>
+        <w:t>get.female.single.year.age.counts</w:t>
+      </w:r>
+      <w:proofErr w:type="spellEnd"/>
+      <w:proofErr w:type="gramEnd"/>
+      <w:r>
+        <w:t>()</w:t>
+      </w:r>
+    </w:p>
+    <w:p>
+      <w:pPr>
+        <w:numPr>
+          <w:ilvl w:val="0"/>
+          <w:numId w:val="27"/>
+        </w:numPr>
+      </w:pPr>
+      <w:proofErr w:type="spellStart"/>
+      <w:proofErr w:type="gramStart"/>
+      <w:r>
+        <w:t>get.msm.single.year.age.counts</w:t>
+      </w:r>
+      <w:proofErr w:type="spellEnd"/>
+      <w:proofErr w:type="gramEnd"/>
+      <w:r>
+        <w:t>()</w:t>
+      </w:r>
+    </w:p>
+    <w:p>
+      <w:r>
+        <w:t> </w:t>
+      </w:r>
+    </w:p>
+    <w:p>
+      <w:r>
+        <w:t>Using this approach, we estimate three age mixing matrices: one for females, one for heterosexual males, and one for MSM.</w:t>
+      </w:r>
+    </w:p>
+    <w:p>
+      <w:r>
+        <w:t> </w:t>
+      </w:r>
+    </w:p>
+    <w:p>
+      <w:pPr>
+        <w:pStyle w:val="Heading3"/>
+      </w:pPr>
+      <w:r>
+        <w:t>Age of Sexual Debut and Availability</w:t>
+      </w:r>
+    </w:p>
+    <w:p>
+      <w:r>
+        <w:t>Additionally, we must model the reduction in sexual availability for the youngest and oldest age groups. This is handled using the </w:t>
+      </w:r>
+      <w:proofErr w:type="spellStart"/>
+      <w:proofErr w:type="gramStart"/>
+      <w:r>
+        <w:t>get.sexual</w:t>
+      </w:r>
+      <w:proofErr w:type="gramEnd"/>
+      <w:r>
+        <w:t>.availability</w:t>
+      </w:r>
+      <w:proofErr w:type="spellEnd"/>
+      <w:r>
+        <w:t>() function, which maps changes in sexual availability across ages. The model reflects an increase in sexual activity starting from age 13, reaching 100% at ages 20 to 64, and gradually tapering off until age 85, the final age group.</w:t>
+      </w:r>
+    </w:p>
+    <w:p>
+      <w:r>
+        <w:t> </w:t>
+      </w:r>
+    </w:p>
+    <w:p>
+      <w:pPr>
+        <w:pStyle w:val="Heading3"/>
+      </w:pPr>
+      <w:r>
+        <w:t>Calibration</w:t>
+      </w:r>
+    </w:p>
+    <w:p>
+      <w:r>
+        <w:t xml:space="preserve">All the parameters introduced so far are estimated from data and remain fixed. However, we include one additional parameter specifically for calibration—a multiplier applied to the standard deviation in the age model. This calibration parameter adjusts the variability in age </w:t>
+      </w:r>
+      <w:proofErr w:type="spellStart"/>
+      <w:r>
+        <w:t>assortativity</w:t>
+      </w:r>
+      <w:proofErr w:type="spellEnd"/>
+      <w:r>
+        <w:t xml:space="preserve"> (</w:t>
+      </w:r>
+      <w:proofErr w:type="spellStart"/>
+      <w:proofErr w:type="gramStart"/>
+      <w:r>
+        <w:t>age.mixing.sd.mult</w:t>
+      </w:r>
+      <w:proofErr w:type="spellEnd"/>
+      <w:proofErr w:type="gramEnd"/>
+      <w:r>
+        <w:t>)</w:t>
+      </w:r>
+    </w:p>
+    <w:p>
+      <w:pPr>
+        <w:numPr>
+          <w:ilvl w:val="0"/>
+          <w:numId w:val="28"/>
+        </w:numPr>
+      </w:pPr>
+      <w:r>
+        <w:t xml:space="preserve">Larger values of the multiplier increase the variability in age differences, resulting in less age </w:t>
+      </w:r>
+      <w:proofErr w:type="spellStart"/>
+      <w:r>
+        <w:t>assortativity</w:t>
+      </w:r>
+      <w:proofErr w:type="spellEnd"/>
+      <w:r>
+        <w:t> (i.e., individuals tend to partner with others from a wider range of ages).</w:t>
+      </w:r>
+    </w:p>
+    <w:p>
+      <w:pPr>
+        <w:numPr>
+          <w:ilvl w:val="0"/>
+          <w:numId w:val="28"/>
+        </w:numPr>
+      </w:pPr>
+      <w:r>
+        <w:t xml:space="preserve">Smaller values decrease the variability in age differences, leading to greater age </w:t>
+      </w:r>
+      <w:proofErr w:type="spellStart"/>
+      <w:r>
+        <w:t>assortativity</w:t>
+      </w:r>
+      <w:proofErr w:type="spellEnd"/>
+      <w:r>
+        <w:t> (i.e., individuals tend to partner with others closer to their own age).</w:t>
+      </w:r>
+    </w:p>
+    <w:p>
+      <w:r>
+        <w:t>This allows us to fine-tune the model to reflect observed patterns in age mixing.</w:t>
+      </w:r>
+    </w:p>
+    <w:p>
+      <w:r>
+        <w:t> </w:t>
+      </w:r>
+    </w:p>
+    <w:p>
+      <w:pPr>
+        <w:pStyle w:val="Heading2"/>
+      </w:pPr>
+      <w:r>
+        <w:t>Sex Mixing Model</w:t>
+      </w:r>
+    </w:p>
+    <w:p>
+      <w:r>
+        <w:t>We aim to construct a 3x3 matrix representing the proportion of partnerships between females, heterosexual males, and MSM (men who have sex with men). In this model, only female-female partnerships are excluded, while all other pairings can have a positive value.</w:t>
+      </w:r>
+    </w:p>
+    <w:p>
+      <w:r>
+        <w:rPr>
+          <w:b/>
+          <w:bCs/>
+        </w:rPr>
+        <w:t>Logic</w:t>
+      </w:r>
+    </w:p>
+    <w:p>
+      <w:r>
+        <w:t xml:space="preserve">Consider the case for females: if there is no sex </w:t>
+      </w:r>
+      <w:proofErr w:type="spellStart"/>
+      <w:r>
+        <w:t>assortativity</w:t>
+      </w:r>
+      <w:proofErr w:type="spellEnd"/>
+      <w:r>
+        <w:t xml:space="preserve">, the proportion of female partners who are MSM or heterosexual males is proportional to their population distribution </w:t>
+      </w:r>
+      <w:proofErr w:type="gramStart"/>
+      <w:r>
+        <w:t>in a given</w:t>
+      </w:r>
+      <w:proofErr w:type="gramEnd"/>
+      <w:r>
+        <w:t xml:space="preserve"> location. For example, if 20% of men in Baltimore are MSM, then females would be expected to have 20% MSM and 80% heterosexual male partners. This implies that the </w:t>
+      </w:r>
+      <w:r>
+        <w:rPr>
+          <w:b/>
+          <w:bCs/>
+        </w:rPr>
+        <w:t>observed-to-expected (OE) ratio</w:t>
+      </w:r>
+      <w:r>
+        <w:t xml:space="preserve"> for MSM partnerships would be equal to 1. However, when there is </w:t>
+      </w:r>
+      <w:proofErr w:type="spellStart"/>
+      <w:r>
+        <w:t>assortativity</w:t>
+      </w:r>
+      <w:proofErr w:type="spellEnd"/>
+      <w:r>
+        <w:t xml:space="preserve"> (i.e., a preference for partnering within specific groups), the OE ratio will deviate from 1—being either greater than or less than one, depending on the degree of </w:t>
+      </w:r>
+      <w:proofErr w:type="spellStart"/>
+      <w:r>
+        <w:t>assortativity</w:t>
+      </w:r>
+      <w:proofErr w:type="spellEnd"/>
+      <w:r>
+        <w:t>.</w:t>
+      </w:r>
+    </w:p>
+    <w:p>
+      <w:r>
+        <w:t> </w:t>
+      </w:r>
+    </w:p>
+    <w:p>
+      <w:pPr>
+        <w:pStyle w:val="Heading3"/>
+      </w:pPr>
+      <w:r>
+        <w:t xml:space="preserve">Estimating proportion of </w:t>
+      </w:r>
+      <w:proofErr w:type="gramStart"/>
+      <w:r>
+        <w:t>females</w:t>
+      </w:r>
+      <w:proofErr w:type="gramEnd"/>
+      <w:r>
+        <w:t xml:space="preserve"> contacts with </w:t>
+      </w:r>
+      <w:proofErr w:type="spellStart"/>
+      <w:r>
+        <w:t>msm</w:t>
+      </w:r>
+      <w:proofErr w:type="spellEnd"/>
+      <w:r>
+        <w:t xml:space="preserve"> and male </w:t>
+      </w:r>
+      <w:proofErr w:type="spellStart"/>
+      <w:r>
+        <w:t>hetrosexuals</w:t>
+      </w:r>
+      <w:proofErr w:type="spellEnd"/>
+    </w:p>
+    <w:p>
+      <w:r>
+        <w:t xml:space="preserve">We estimate the prior value for the OE ratio from a single study: </w:t>
+      </w:r>
+    </w:p>
+    <w:p>
+      <w:r>
+        <w:lastRenderedPageBreak/>
+        <w:t>name=′</w:t>
+      </w:r>
+      <w:proofErr w:type="spellStart"/>
+      <w:r>
+        <w:t>oe.female.pairings.with.msm</w:t>
+      </w:r>
+      <w:proofErr w:type="spellEnd"/>
+      <w:r>
+        <w:t>′, value=0.0895(</w:t>
+      </w:r>
+      <w:proofErr w:type="spellStart"/>
+      <w:r>
+        <w:t>Pathela</w:t>
+      </w:r>
+      <w:proofErr w:type="spellEnd"/>
+      <w:r>
+        <w:t> 2006)</w:t>
+      </w:r>
+    </w:p>
+    <w:p>
+      <w:r>
+        <w:t> </w:t>
+      </w:r>
+    </w:p>
+    <w:p>
+      <w:r>
+        <w:t>Using this value, we can estimate the proportion of female partnerships that are with MSM or heterosexual males in each location as follows:</w:t>
+      </w:r>
+    </w:p>
+    <w:p>
+      <w:pPr>
+        <w:numPr>
+          <w:ilvl w:val="0"/>
+          <w:numId w:val="29"/>
+        </w:numPr>
+      </w:pPr>
+      <w:proofErr w:type="spellStart"/>
+      <w:r>
+        <w:t>Pmsm</w:t>
+      </w:r>
+      <w:proofErr w:type="spellEnd"/>
+      <w:r>
+        <w:t>=0.089×prop.males.msm / (0.089×prop.males.msm+prop.males.not.msm)</w:t>
+      </w:r>
+    </w:p>
+    <w:p>
+      <w:pPr>
+        <w:numPr>
+          <w:ilvl w:val="0"/>
+          <w:numId w:val="29"/>
+        </w:numPr>
+      </w:pPr>
+      <w:proofErr w:type="spellStart"/>
+      <w:r>
+        <w:t>Phet.male</w:t>
+      </w:r>
+      <w:proofErr w:type="spellEnd"/>
+      <w:r>
+        <w:t>=</w:t>
+      </w:r>
+      <w:proofErr w:type="spellStart"/>
+      <w:r>
+        <w:t>prop.males.not.msm</w:t>
+      </w:r>
+      <w:proofErr w:type="spellEnd"/>
+      <w:r>
+        <w:t>/ (0.089×prop.males.msm+prop.males.not.msm)</w:t>
+      </w:r>
+    </w:p>
+    <w:p>
+      <w:r>
+        <w:t>Since these are the only two options, the total must satisfy:</w:t>
+      </w:r>
+    </w:p>
+    <w:p>
+      <w:pPr>
+        <w:numPr>
+          <w:ilvl w:val="0"/>
+          <w:numId w:val="30"/>
+        </w:numPr>
+      </w:pPr>
+      <w:proofErr w:type="spellStart"/>
+      <w:r>
+        <w:t>Pmsm+Phet.male</w:t>
+      </w:r>
+      <w:proofErr w:type="spellEnd"/>
+      <w:r>
+        <w:t>=1</w:t>
+      </w:r>
+    </w:p>
+    <w:p>
+      <w:r>
+        <w:t>This approach allows us to estimate the proportions of MSM and heterosexual male partnerships for females across different locations.</w:t>
+      </w:r>
+    </w:p>
+    <w:p>
+      <w:r>
+        <w:t xml:space="preserve">The </w:t>
+      </w:r>
+      <w:proofErr w:type="spellStart"/>
+      <w:r>
+        <w:t>oe.female.pairings.with.msm</w:t>
+      </w:r>
+      <w:proofErr w:type="spellEnd"/>
+      <w:r>
+        <w:t xml:space="preserve"> is also used for calibration </w:t>
+      </w:r>
+    </w:p>
+    <w:p>
+      <w:r>
+        <w:t> </w:t>
+      </w:r>
+    </w:p>
+    <w:p>
+      <w:pPr>
+        <w:pStyle w:val="Heading3"/>
+      </w:pPr>
+      <w:r>
+        <w:t xml:space="preserve">Estimating proportion of male contacts with </w:t>
+      </w:r>
+      <w:proofErr w:type="spellStart"/>
+      <w:r>
+        <w:t>msm</w:t>
+      </w:r>
+      <w:proofErr w:type="spellEnd"/>
+      <w:r>
+        <w:t xml:space="preserve"> and male heterosexuals</w:t>
+      </w:r>
+    </w:p>
+    <w:p>
+      <w:r>
+        <w:t xml:space="preserve">What fraction of </w:t>
+      </w:r>
+      <w:proofErr w:type="spellStart"/>
+      <w:r>
+        <w:t>hetrosexual</w:t>
+      </w:r>
+      <w:proofErr w:type="spellEnd"/>
+      <w:r>
+        <w:t xml:space="preserve"> males have contact with other men: </w:t>
+      </w:r>
+      <w:proofErr w:type="spellStart"/>
+      <w:proofErr w:type="gramStart"/>
+      <w:r>
+        <w:t>fraction.heterosexual</w:t>
+      </w:r>
+      <w:proofErr w:type="gramEnd"/>
+      <w:r>
+        <w:t>.male.pairings.with.male</w:t>
+      </w:r>
+      <w:proofErr w:type="spellEnd"/>
+      <w:r>
+        <w:t>, value =0.004</w:t>
+      </w:r>
+    </w:p>
+    <w:p>
+      <w:r>
+        <w:t xml:space="preserve">What fraction of </w:t>
+      </w:r>
+      <w:proofErr w:type="spellStart"/>
+      <w:r>
+        <w:t>msm</w:t>
+      </w:r>
+      <w:proofErr w:type="spellEnd"/>
+    </w:p>
+    <w:p>
+      <w:pPr>
+        <w:pStyle w:val="Heading2"/>
+      </w:pPr>
+      <w:r>
+        <w:t xml:space="preserve">Race mixing model </w:t>
+      </w:r>
+    </w:p>
+    <w:p>
+      <w:proofErr w:type="gramStart"/>
+      <w:r>
+        <w:t>Similar to</w:t>
+      </w:r>
+      <w:proofErr w:type="gramEnd"/>
+      <w:r>
+        <w:t xml:space="preserve"> sex mixing, this relies on observed to expected proportion of contact between difference racial groups </w:t>
+      </w:r>
+    </w:p>
     <w:p>
       <w:pPr>
         <w:pStyle w:val="Heading1"/>
@@ -6360,6 +6511,7 @@
     <w:p/>
     <w:p>
       <w:r>
+        <w:lastRenderedPageBreak/>
         <w:t>Improving efficiency and equity</w:t>
       </w:r>
     </w:p>
@@ -8687,6 +8839,119 @@
     </w:lvl>
   </w:abstractNum>
   <w:abstractNum w:abstractNumId="18" w15:restartNumberingAfterBreak="0">
+    <w:nsid w:val="3748104A"/>
+    <w:multiLevelType w:val="multilevel"/>
+    <w:tmpl w:val="144E317A"/>
+    <w:lvl w:ilvl="0">
+      <w:start w:val="1"/>
+      <w:numFmt w:val="decimal"/>
+      <w:lvlText w:val="%1."/>
+      <w:lvlJc w:val="left"/>
+      <w:pPr>
+        <w:tabs>
+          <w:tab w:val="num" w:pos="720"/>
+        </w:tabs>
+        <w:ind w:left="720" w:hanging="360"/>
+      </w:pPr>
+    </w:lvl>
+    <w:lvl w:ilvl="1" w:tentative="1">
+      <w:start w:val="1"/>
+      <w:numFmt w:val="decimal"/>
+      <w:lvlText w:val="%2."/>
+      <w:lvlJc w:val="left"/>
+      <w:pPr>
+        <w:tabs>
+          <w:tab w:val="num" w:pos="1440"/>
+        </w:tabs>
+        <w:ind w:left="1440" w:hanging="360"/>
+      </w:pPr>
+    </w:lvl>
+    <w:lvl w:ilvl="2" w:tentative="1">
+      <w:start w:val="1"/>
+      <w:numFmt w:val="decimal"/>
+      <w:lvlText w:val="%3."/>
+      <w:lvlJc w:val="left"/>
+      <w:pPr>
+        <w:tabs>
+          <w:tab w:val="num" w:pos="2160"/>
+        </w:tabs>
+        <w:ind w:left="2160" w:hanging="360"/>
+      </w:pPr>
+    </w:lvl>
+    <w:lvl w:ilvl="3" w:tentative="1">
+      <w:start w:val="1"/>
+      <w:numFmt w:val="decimal"/>
+      <w:lvlText w:val="%4."/>
+      <w:lvlJc w:val="left"/>
+      <w:pPr>
+        <w:tabs>
+          <w:tab w:val="num" w:pos="2880"/>
+        </w:tabs>
+        <w:ind w:left="2880" w:hanging="360"/>
+      </w:pPr>
+    </w:lvl>
+    <w:lvl w:ilvl="4" w:tentative="1">
+      <w:start w:val="1"/>
+      <w:numFmt w:val="decimal"/>
+      <w:lvlText w:val="%5."/>
+      <w:lvlJc w:val="left"/>
+      <w:pPr>
+        <w:tabs>
+          <w:tab w:val="num" w:pos="3600"/>
+        </w:tabs>
+        <w:ind w:left="3600" w:hanging="360"/>
+      </w:pPr>
+    </w:lvl>
+    <w:lvl w:ilvl="5" w:tentative="1">
+      <w:start w:val="1"/>
+      <w:numFmt w:val="decimal"/>
+      <w:lvlText w:val="%6."/>
+      <w:lvlJc w:val="left"/>
+      <w:pPr>
+        <w:tabs>
+          <w:tab w:val="num" w:pos="4320"/>
+        </w:tabs>
+        <w:ind w:left="4320" w:hanging="360"/>
+      </w:pPr>
+    </w:lvl>
+    <w:lvl w:ilvl="6" w:tentative="1">
+      <w:start w:val="1"/>
+      <w:numFmt w:val="decimal"/>
+      <w:lvlText w:val="%7."/>
+      <w:lvlJc w:val="left"/>
+      <w:pPr>
+        <w:tabs>
+          <w:tab w:val="num" w:pos="5040"/>
+        </w:tabs>
+        <w:ind w:left="5040" w:hanging="360"/>
+      </w:pPr>
+    </w:lvl>
+    <w:lvl w:ilvl="7" w:tentative="1">
+      <w:start w:val="1"/>
+      <w:numFmt w:val="decimal"/>
+      <w:lvlText w:val="%8."/>
+      <w:lvlJc w:val="left"/>
+      <w:pPr>
+        <w:tabs>
+          <w:tab w:val="num" w:pos="5760"/>
+        </w:tabs>
+        <w:ind w:left="5760" w:hanging="360"/>
+      </w:pPr>
+    </w:lvl>
+    <w:lvl w:ilvl="8" w:tentative="1">
+      <w:start w:val="1"/>
+      <w:numFmt w:val="decimal"/>
+      <w:lvlText w:val="%9."/>
+      <w:lvlJc w:val="left"/>
+      <w:pPr>
+        <w:tabs>
+          <w:tab w:val="num" w:pos="6480"/>
+        </w:tabs>
+        <w:ind w:left="6480" w:hanging="360"/>
+      </w:pPr>
+    </w:lvl>
+  </w:abstractNum>
+  <w:abstractNum w:abstractNumId="19" w15:restartNumberingAfterBreak="0">
     <w:nsid w:val="3A7F5939"/>
     <w:multiLevelType w:val="hybridMultilevel"/>
     <w:tmpl w:val="DD0EF392"/>
@@ -8799,7 +9064,7 @@
       </w:rPr>
     </w:lvl>
   </w:abstractNum>
-  <w:abstractNum w:abstractNumId="19" w15:restartNumberingAfterBreak="0">
+  <w:abstractNum w:abstractNumId="20" w15:restartNumberingAfterBreak="0">
     <w:nsid w:val="42056D7A"/>
     <w:multiLevelType w:val="hybridMultilevel"/>
     <w:tmpl w:val="D0AA8702"/>
@@ -8888,7 +9153,96 @@
       </w:pPr>
     </w:lvl>
   </w:abstractNum>
-  <w:abstractNum w:abstractNumId="20" w15:restartNumberingAfterBreak="0">
+  <w:abstractNum w:abstractNumId="21" w15:restartNumberingAfterBreak="0">
+    <w:nsid w:val="461A1B69"/>
+    <w:multiLevelType w:val="hybridMultilevel"/>
+    <w:tmpl w:val="FED25D8E"/>
+    <w:lvl w:ilvl="0" w:tplc="817C0FFE">
+      <w:start w:val="1"/>
+      <w:numFmt w:val="decimal"/>
+      <w:lvlText w:val="%1-"/>
+      <w:lvlJc w:val="left"/>
+      <w:pPr>
+        <w:ind w:left="720" w:hanging="360"/>
+      </w:pPr>
+      <w:rPr>
+        <w:rFonts w:hint="default"/>
+      </w:rPr>
+    </w:lvl>
+    <w:lvl w:ilvl="1" w:tplc="04090019" w:tentative="1">
+      <w:start w:val="1"/>
+      <w:numFmt w:val="lowerLetter"/>
+      <w:lvlText w:val="%2."/>
+      <w:lvlJc w:val="left"/>
+      <w:pPr>
+        <w:ind w:left="1440" w:hanging="360"/>
+      </w:pPr>
+    </w:lvl>
+    <w:lvl w:ilvl="2" w:tplc="0409001B" w:tentative="1">
+      <w:start w:val="1"/>
+      <w:numFmt w:val="lowerRoman"/>
+      <w:lvlText w:val="%3."/>
+      <w:lvlJc w:val="right"/>
+      <w:pPr>
+        <w:ind w:left="2160" w:hanging="180"/>
+      </w:pPr>
+    </w:lvl>
+    <w:lvl w:ilvl="3" w:tplc="0409000F" w:tentative="1">
+      <w:start w:val="1"/>
+      <w:numFmt w:val="decimal"/>
+      <w:lvlText w:val="%4."/>
+      <w:lvlJc w:val="left"/>
+      <w:pPr>
+        <w:ind w:left="2880" w:hanging="360"/>
+      </w:pPr>
+    </w:lvl>
+    <w:lvl w:ilvl="4" w:tplc="04090019" w:tentative="1">
+      <w:start w:val="1"/>
+      <w:numFmt w:val="lowerLetter"/>
+      <w:lvlText w:val="%5."/>
+      <w:lvlJc w:val="left"/>
+      <w:pPr>
+        <w:ind w:left="3600" w:hanging="360"/>
+      </w:pPr>
+    </w:lvl>
+    <w:lvl w:ilvl="5" w:tplc="0409001B" w:tentative="1">
+      <w:start w:val="1"/>
+      <w:numFmt w:val="lowerRoman"/>
+      <w:lvlText w:val="%6."/>
+      <w:lvlJc w:val="right"/>
+      <w:pPr>
+        <w:ind w:left="4320" w:hanging="180"/>
+      </w:pPr>
+    </w:lvl>
+    <w:lvl w:ilvl="6" w:tplc="0409000F" w:tentative="1">
+      <w:start w:val="1"/>
+      <w:numFmt w:val="decimal"/>
+      <w:lvlText w:val="%7."/>
+      <w:lvlJc w:val="left"/>
+      <w:pPr>
+        <w:ind w:left="5040" w:hanging="360"/>
+      </w:pPr>
+    </w:lvl>
+    <w:lvl w:ilvl="7" w:tplc="04090019" w:tentative="1">
+      <w:start w:val="1"/>
+      <w:numFmt w:val="lowerLetter"/>
+      <w:lvlText w:val="%8."/>
+      <w:lvlJc w:val="left"/>
+      <w:pPr>
+        <w:ind w:left="5760" w:hanging="360"/>
+      </w:pPr>
+    </w:lvl>
+    <w:lvl w:ilvl="8" w:tplc="0409001B" w:tentative="1">
+      <w:start w:val="1"/>
+      <w:numFmt w:val="lowerRoman"/>
+      <w:lvlText w:val="%9."/>
+      <w:lvlJc w:val="right"/>
+      <w:pPr>
+        <w:ind w:left="6480" w:hanging="180"/>
+      </w:pPr>
+    </w:lvl>
+  </w:abstractNum>
+  <w:abstractNum w:abstractNumId="22" w15:restartNumberingAfterBreak="0">
     <w:nsid w:val="48470E2B"/>
     <w:multiLevelType w:val="hybridMultilevel"/>
     <w:tmpl w:val="BC00D29A"/>
@@ -9001,7 +9355,7 @@
       </w:rPr>
     </w:lvl>
   </w:abstractNum>
-  <w:abstractNum w:abstractNumId="21" w15:restartNumberingAfterBreak="0">
+  <w:abstractNum w:abstractNumId="23" w15:restartNumberingAfterBreak="0">
     <w:nsid w:val="4B332735"/>
     <w:multiLevelType w:val="hybridMultilevel"/>
     <w:tmpl w:val="C16E3C30"/>
@@ -9114,7 +9468,156 @@
       </w:rPr>
     </w:lvl>
   </w:abstractNum>
-  <w:abstractNum w:abstractNumId="22" w15:restartNumberingAfterBreak="0">
+  <w:abstractNum w:abstractNumId="24" w15:restartNumberingAfterBreak="0">
+    <w:nsid w:val="56293C03"/>
+    <w:multiLevelType w:val="multilevel"/>
+    <w:tmpl w:val="F69A1D86"/>
+    <w:lvl w:ilvl="0">
+      <w:start w:val="1"/>
+      <w:numFmt w:val="bullet"/>
+      <w:lvlText w:val=""/>
+      <w:lvlJc w:val="left"/>
+      <w:pPr>
+        <w:tabs>
+          <w:tab w:val="num" w:pos="360"/>
+        </w:tabs>
+        <w:ind w:left="360" w:hanging="360"/>
+      </w:pPr>
+      <w:rPr>
+        <w:rFonts w:ascii="Symbol" w:hAnsi="Symbol" w:hint="default"/>
+        <w:sz w:val="20"/>
+      </w:rPr>
+    </w:lvl>
+    <w:lvl w:ilvl="1" w:tentative="1">
+      <w:start w:val="1"/>
+      <w:numFmt w:val="bullet"/>
+      <w:lvlText w:val="o"/>
+      <w:lvlJc w:val="left"/>
+      <w:pPr>
+        <w:tabs>
+          <w:tab w:val="num" w:pos="1080"/>
+        </w:tabs>
+        <w:ind w:left="1080" w:hanging="360"/>
+      </w:pPr>
+      <w:rPr>
+        <w:rFonts w:ascii="Courier New" w:hAnsi="Courier New" w:hint="default"/>
+        <w:sz w:val="20"/>
+      </w:rPr>
+    </w:lvl>
+    <w:lvl w:ilvl="2" w:tentative="1">
+      <w:start w:val="1"/>
+      <w:numFmt w:val="bullet"/>
+      <w:lvlText w:val=""/>
+      <w:lvlJc w:val="left"/>
+      <w:pPr>
+        <w:tabs>
+          <w:tab w:val="num" w:pos="1800"/>
+        </w:tabs>
+        <w:ind w:left="1800" w:hanging="360"/>
+      </w:pPr>
+      <w:rPr>
+        <w:rFonts w:ascii="Wingdings" w:hAnsi="Wingdings" w:hint="default"/>
+        <w:sz w:val="20"/>
+      </w:rPr>
+    </w:lvl>
+    <w:lvl w:ilvl="3" w:tentative="1">
+      <w:start w:val="1"/>
+      <w:numFmt w:val="bullet"/>
+      <w:lvlText w:val=""/>
+      <w:lvlJc w:val="left"/>
+      <w:pPr>
+        <w:tabs>
+          <w:tab w:val="num" w:pos="2520"/>
+        </w:tabs>
+        <w:ind w:left="2520" w:hanging="360"/>
+      </w:pPr>
+      <w:rPr>
+        <w:rFonts w:ascii="Wingdings" w:hAnsi="Wingdings" w:hint="default"/>
+        <w:sz w:val="20"/>
+      </w:rPr>
+    </w:lvl>
+    <w:lvl w:ilvl="4" w:tentative="1">
+      <w:start w:val="1"/>
+      <w:numFmt w:val="bullet"/>
+      <w:lvlText w:val=""/>
+      <w:lvlJc w:val="left"/>
+      <w:pPr>
+        <w:tabs>
+          <w:tab w:val="num" w:pos="3240"/>
+        </w:tabs>
+        <w:ind w:left="3240" w:hanging="360"/>
+      </w:pPr>
+      <w:rPr>
+        <w:rFonts w:ascii="Wingdings" w:hAnsi="Wingdings" w:hint="default"/>
+        <w:sz w:val="20"/>
+      </w:rPr>
+    </w:lvl>
+    <w:lvl w:ilvl="5" w:tentative="1">
+      <w:start w:val="1"/>
+      <w:numFmt w:val="bullet"/>
+      <w:lvlText w:val=""/>
+      <w:lvlJc w:val="left"/>
+      <w:pPr>
+        <w:tabs>
+          <w:tab w:val="num" w:pos="3960"/>
+        </w:tabs>
+        <w:ind w:left="3960" w:hanging="360"/>
+      </w:pPr>
+      <w:rPr>
+        <w:rFonts w:ascii="Wingdings" w:hAnsi="Wingdings" w:hint="default"/>
+        <w:sz w:val="20"/>
+      </w:rPr>
+    </w:lvl>
+    <w:lvl w:ilvl="6" w:tentative="1">
+      <w:start w:val="1"/>
+      <w:numFmt w:val="bullet"/>
+      <w:lvlText w:val=""/>
+      <w:lvlJc w:val="left"/>
+      <w:pPr>
+        <w:tabs>
+          <w:tab w:val="num" w:pos="4680"/>
+        </w:tabs>
+        <w:ind w:left="4680" w:hanging="360"/>
+      </w:pPr>
+      <w:rPr>
+        <w:rFonts w:ascii="Wingdings" w:hAnsi="Wingdings" w:hint="default"/>
+        <w:sz w:val="20"/>
+      </w:rPr>
+    </w:lvl>
+    <w:lvl w:ilvl="7" w:tentative="1">
+      <w:start w:val="1"/>
+      <w:numFmt w:val="bullet"/>
+      <w:lvlText w:val=""/>
+      <w:lvlJc w:val="left"/>
+      <w:pPr>
+        <w:tabs>
+          <w:tab w:val="num" w:pos="5400"/>
+        </w:tabs>
+        <w:ind w:left="5400" w:hanging="360"/>
+      </w:pPr>
+      <w:rPr>
+        <w:rFonts w:ascii="Wingdings" w:hAnsi="Wingdings" w:hint="default"/>
+        <w:sz w:val="20"/>
+      </w:rPr>
+    </w:lvl>
+    <w:lvl w:ilvl="8" w:tentative="1">
+      <w:start w:val="1"/>
+      <w:numFmt w:val="bullet"/>
+      <w:lvlText w:val=""/>
+      <w:lvlJc w:val="left"/>
+      <w:pPr>
+        <w:tabs>
+          <w:tab w:val="num" w:pos="6120"/>
+        </w:tabs>
+        <w:ind w:left="6120" w:hanging="360"/>
+      </w:pPr>
+      <w:rPr>
+        <w:rFonts w:ascii="Wingdings" w:hAnsi="Wingdings" w:hint="default"/>
+        <w:sz w:val="20"/>
+      </w:rPr>
+    </w:lvl>
+  </w:abstractNum>
+  <w:abstractNum w:abstractNumId="25" w15:restartNumberingAfterBreak="0">
     <w:nsid w:val="564F5CAE"/>
     <w:multiLevelType w:val="hybridMultilevel"/>
     <w:tmpl w:val="A27A9AE0"/>
@@ -9227,7 +9730,7 @@
       </w:rPr>
     </w:lvl>
   </w:abstractNum>
-  <w:abstractNum w:abstractNumId="23" w15:restartNumberingAfterBreak="0">
+  <w:abstractNum w:abstractNumId="26" w15:restartNumberingAfterBreak="0">
     <w:nsid w:val="582A0F9F"/>
     <w:multiLevelType w:val="multilevel"/>
     <w:tmpl w:val="7602A5BC"/>
@@ -9341,7 +9844,7 @@
       </w:rPr>
     </w:lvl>
   </w:abstractNum>
-  <w:abstractNum w:abstractNumId="24" w15:restartNumberingAfterBreak="0">
+  <w:abstractNum w:abstractNumId="27" w15:restartNumberingAfterBreak="0">
     <w:nsid w:val="605D1C91"/>
     <w:multiLevelType w:val="hybridMultilevel"/>
     <w:tmpl w:val="C796702C"/>
@@ -9454,7 +9957,7 @@
       </w:rPr>
     </w:lvl>
   </w:abstractNum>
-  <w:abstractNum w:abstractNumId="25" w15:restartNumberingAfterBreak="0">
+  <w:abstractNum w:abstractNumId="28" w15:restartNumberingAfterBreak="0">
     <w:nsid w:val="63E47CAD"/>
     <w:multiLevelType w:val="multilevel"/>
     <w:tmpl w:val="85BE6364"/>
@@ -9603,7 +10106,7 @@
       </w:rPr>
     </w:lvl>
   </w:abstractNum>
-  <w:abstractNum w:abstractNumId="26" w15:restartNumberingAfterBreak="0">
+  <w:abstractNum w:abstractNumId="29" w15:restartNumberingAfterBreak="0">
     <w:nsid w:val="67BD0933"/>
     <w:multiLevelType w:val="hybridMultilevel"/>
     <w:tmpl w:val="45D2ECE6"/>
@@ -9715,7 +10218,7 @@
       </w:rPr>
     </w:lvl>
   </w:abstractNum>
-  <w:abstractNum w:abstractNumId="27" w15:restartNumberingAfterBreak="0">
+  <w:abstractNum w:abstractNumId="30" w15:restartNumberingAfterBreak="0">
     <w:nsid w:val="6B1563BC"/>
     <w:multiLevelType w:val="hybridMultilevel"/>
     <w:tmpl w:val="34528336"/>
@@ -9801,7 +10304,7 @@
       </w:pPr>
     </w:lvl>
   </w:abstractNum>
-  <w:abstractNum w:abstractNumId="28" w15:restartNumberingAfterBreak="0">
+  <w:abstractNum w:abstractNumId="31" w15:restartNumberingAfterBreak="0">
     <w:nsid w:val="6B544A9C"/>
     <w:multiLevelType w:val="multilevel"/>
     <w:tmpl w:val="7840B5DC"/>
@@ -9916,7 +10419,7 @@
     </w:lvl>
   </w:abstractNum>
   <w:num w:numId="1" w16cid:durableId="604456592">
-    <w:abstractNumId w:val="28"/>
+    <w:abstractNumId w:val="31"/>
   </w:num>
   <w:num w:numId="2" w16cid:durableId="2001957101">
     <w:abstractNumId w:val="7"/>
@@ -9937,7 +10440,7 @@
     <w:abstractNumId w:val="7"/>
   </w:num>
   <w:num w:numId="8" w16cid:durableId="445197601">
-    <w:abstractNumId w:val="23"/>
+    <w:abstractNumId w:val="26"/>
   </w:num>
   <w:num w:numId="9" w16cid:durableId="1676420802">
     <w:abstractNumId w:val="13"/>
@@ -9946,13 +10449,13 @@
     <w:abstractNumId w:val="2"/>
   </w:num>
   <w:num w:numId="11" w16cid:durableId="147213799">
-    <w:abstractNumId w:val="24"/>
+    <w:abstractNumId w:val="27"/>
   </w:num>
   <w:num w:numId="12" w16cid:durableId="1741949462">
     <w:abstractNumId w:val="16"/>
   </w:num>
   <w:num w:numId="13" w16cid:durableId="275067992">
-    <w:abstractNumId w:val="21"/>
+    <w:abstractNumId w:val="23"/>
   </w:num>
   <w:num w:numId="14" w16cid:durableId="1882084030">
     <w:abstractNumId w:val="4"/>
@@ -9964,31 +10467,31 @@
     <w:abstractNumId w:val="1"/>
   </w:num>
   <w:num w:numId="17" w16cid:durableId="488903779">
-    <w:abstractNumId w:val="22"/>
+    <w:abstractNumId w:val="25"/>
   </w:num>
   <w:num w:numId="18" w16cid:durableId="1504659397">
     <w:abstractNumId w:val="12"/>
   </w:num>
   <w:num w:numId="19" w16cid:durableId="1163201654">
-    <w:abstractNumId w:val="23"/>
+    <w:abstractNumId w:val="26"/>
     <w:lvlOverride w:ilvl="0">
       <w:startOverride w:val="1"/>
     </w:lvlOverride>
   </w:num>
   <w:num w:numId="20" w16cid:durableId="1108043211">
-    <w:abstractNumId w:val="26"/>
+    <w:abstractNumId w:val="29"/>
   </w:num>
   <w:num w:numId="21" w16cid:durableId="1037510927">
-    <w:abstractNumId w:val="20"/>
+    <w:abstractNumId w:val="22"/>
   </w:num>
   <w:num w:numId="22" w16cid:durableId="328364884">
     <w:abstractNumId w:val="10"/>
   </w:num>
   <w:num w:numId="23" w16cid:durableId="1925606903">
-    <w:abstractNumId w:val="19"/>
+    <w:abstractNumId w:val="20"/>
   </w:num>
   <w:num w:numId="24" w16cid:durableId="1496916192">
-    <w:abstractNumId w:val="18"/>
+    <w:abstractNumId w:val="19"/>
   </w:num>
   <w:num w:numId="25" w16cid:durableId="1282304557">
     <w:abstractNumId w:val="3"/>
@@ -10003,7 +10506,7 @@
     <w:abstractNumId w:val="0"/>
   </w:num>
   <w:num w:numId="29" w16cid:durableId="773012528">
-    <w:abstractNumId w:val="25"/>
+    <w:abstractNumId w:val="28"/>
   </w:num>
   <w:num w:numId="30" w16cid:durableId="146240673">
     <w:abstractNumId w:val="17"/>
@@ -10018,10 +10521,19 @@
     <w:abstractNumId w:val="6"/>
   </w:num>
   <w:num w:numId="34" w16cid:durableId="1751656195">
-    <w:abstractNumId w:val="27"/>
+    <w:abstractNumId w:val="30"/>
   </w:num>
   <w:num w:numId="35" w16cid:durableId="2080055719">
     <w:abstractNumId w:val="9"/>
+  </w:num>
+  <w:num w:numId="36" w16cid:durableId="1085883027">
+    <w:abstractNumId w:val="21"/>
+  </w:num>
+  <w:num w:numId="37" w16cid:durableId="2015185942">
+    <w:abstractNumId w:val="24"/>
+  </w:num>
+  <w:num w:numId="38" w16cid:durableId="768044241">
+    <w:abstractNumId w:val="18"/>
   </w:num>
 </w:numbering>
 </file>
@@ -10654,7 +11166,6 @@
   <w:style w:type="character" w:default="1" w:styleId="DefaultParagraphFont">
     <w:name w:val="Default Paragraph Font"/>
     <w:uiPriority w:val="1"/>
-    <w:semiHidden/>
     <w:unhideWhenUsed/>
   </w:style>
   <w:style w:type="table" w:default="1" w:styleId="TableNormal">

</xml_diff>

<commit_message>
adding slurm script for rockfish
</commit_message>
<xml_diff>
--- a/applications/SHIELD/support/docs/methods summary.docx
+++ b/applications/SHIELD/support/docs/methods summary.docx
@@ -2,6 +2,333 @@
 <file path=word/document.xml><?xml version="1.0" encoding="utf-8"?>
 <w:document xmlns:wpc="http://schemas.microsoft.com/office/word/2010/wordprocessingCanvas" xmlns:cx="http://schemas.microsoft.com/office/drawing/2014/chartex" xmlns:cx1="http://schemas.microsoft.com/office/drawing/2015/9/8/chartex" xmlns:cx2="http://schemas.microsoft.com/office/drawing/2015/10/21/chartex" xmlns:cx3="http://schemas.microsoft.com/office/drawing/2016/5/9/chartex" xmlns:cx4="http://schemas.microsoft.com/office/drawing/2016/5/10/chartex" xmlns:cx5="http://schemas.microsoft.com/office/drawing/2016/5/11/chartex" xmlns:cx6="http://schemas.microsoft.com/office/drawing/2016/5/12/chartex" xmlns:cx7="http://schemas.microsoft.com/office/drawing/2016/5/13/chartex" xmlns:cx8="http://schemas.microsoft.com/office/drawing/2016/5/14/chartex" xmlns:mc="http://schemas.openxmlformats.org/markup-compatibility/2006" xmlns:aink="http://schemas.microsoft.com/office/drawing/2016/ink" xmlns:am3d="http://schemas.microsoft.com/office/drawing/2017/model3d" xmlns:o="urn:schemas-microsoft-com:office:office" xmlns:oel="http://schemas.microsoft.com/office/2019/extlst" xmlns:r="http://schemas.openxmlformats.org/officeDocument/2006/relationships" xmlns:m="http://schemas.openxmlformats.org/officeDocument/2006/math" xmlns:v="urn:schemas-microsoft-com:vml" xmlns:wp14="http://schemas.microsoft.com/office/word/2010/wordprocessingDrawing" xmlns:wp="http://schemas.openxmlformats.org/drawingml/2006/wordprocessingDrawing" xmlns:w10="urn:schemas-microsoft-com:office:word" xmlns:w="http://schemas.openxmlformats.org/wordprocessingml/2006/main" xmlns:w14="http://schemas.microsoft.com/office/word/2010/wordml" xmlns:w15="http://schemas.microsoft.com/office/word/2012/wordml" xmlns:w16cex="http://schemas.microsoft.com/office/word/2018/wordml/cex" xmlns:w16cid="http://schemas.microsoft.com/office/word/2016/wordml/cid" xmlns:w16="http://schemas.microsoft.com/office/word/2018/wordml" xmlns:w16du="http://schemas.microsoft.com/office/word/2023/wordml/word16du" xmlns:w16sdtdh="http://schemas.microsoft.com/office/word/2020/wordml/sdtdatahash" xmlns:w16se="http://schemas.microsoft.com/office/word/2015/wordml/symex" xmlns:wpg="http://schemas.microsoft.com/office/word/2010/wordprocessingGroup" xmlns:wpi="http://schemas.microsoft.com/office/word/2010/wordprocessingInk" xmlns:wne="http://schemas.microsoft.com/office/word/2006/wordml" xmlns:wps="http://schemas.microsoft.com/office/word/2010/wordprocessingShape" mc:Ignorable="w14 w15 w16se w16cid w16 w16cex w16sdtdh w16du wp14">
   <w:body>
+    <w:p>
+      <w:pPr>
+        <w:pStyle w:val="Heading1"/>
+      </w:pPr>
+      <w:r>
+        <w:t>Initial population</w:t>
+      </w:r>
+    </w:p>
+    <w:p>
+      <w:r>
+        <w:t>The SHIELD model begins in 1940. However, since census data on age, race, and sex is only available back to 2010, we need to select a baseline year before 2010 to set the population composition. Without data to inform earlier years, modeling dynamic changes would not add value here.</w:t>
+      </w:r>
+    </w:p>
+    <w:p>
+      <w:r>
+        <w:rPr>
+          <w:b/>
+          <w:bCs/>
+        </w:rPr>
+        <w:t>Fixed Strata Year</w:t>
+      </w:r>
+      <w:r>
+        <w:t xml:space="preserve">: Birth data begins in 2007, and deaths are reported in </w:t>
+      </w:r>
+      <w:proofErr w:type="gramStart"/>
+      <w:r>
+        <w:t>two time</w:t>
+      </w:r>
+      <w:proofErr w:type="gramEnd"/>
+      <w:r>
+        <w:t xml:space="preserve"> frames, modeled as static parameters. This makes 2007 a suitable year for setting initial strata sizes.</w:t>
+      </w:r>
+      <w:r>
+        <w:t xml:space="preserve"> </w:t>
+      </w:r>
+      <w:r>
+        <w:t>Thus, we start the model in 1940 but keep the population size and demographic composition fixed at 2007 levels until we introduce dynamic changes over time.</w:t>
+      </w:r>
+    </w:p>
+    <w:p>
+      <w:r>
+        <w:rPr>
+          <w:b/>
+          <w:bCs/>
+        </w:rPr>
+        <w:t>Initial Population</w:t>
+      </w:r>
+      <w:r>
+        <w:t>: We model three subgroups based on the intersection of sex and HIV acquisition risk, including females, heterosexual males, and males who have sex with males (MSM). Census data provides the population sizes for females and males. To further segment the male population, we estimate the proportion of males who are MSM.</w:t>
+      </w:r>
+    </w:p>
+    <w:p>
+      <w:r>
+        <w:rPr>
+          <w:b/>
+          <w:bCs/>
+        </w:rPr>
+        <w:t>Determining MSM Population Size</w:t>
+      </w:r>
+      <w:r>
+        <w:t>:</w:t>
+      </w:r>
+    </w:p>
+    <w:p>
+      <w:r>
+        <w:rPr>
+          <w:b/>
+          <w:bCs/>
+        </w:rPr>
+        <w:t>Proportion of MSM in the Male Population</w:t>
+      </w:r>
+      <w:r>
+        <w:t>: We have two key data sources for estimating the MSM population size:</w:t>
+      </w:r>
+    </w:p>
+    <w:p>
+      <w:pPr>
+        <w:pStyle w:val="ListParagraph"/>
+        <w:numPr>
+          <w:ilvl w:val="0"/>
+          <w:numId w:val="40"/>
+        </w:numPr>
+      </w:pPr>
+      <w:r>
+        <w:rPr>
+          <w:b/>
+          <w:bCs/>
+        </w:rPr>
+        <w:t>County-Level Data from Emory</w:t>
+      </w:r>
+      <w:r>
+        <w:t xml:space="preserve">: This provides estimates of the </w:t>
+      </w:r>
+      <w:r>
+        <w:rPr>
+          <w:u w:val="single"/>
+        </w:rPr>
+        <w:t>total</w:t>
+      </w:r>
+      <w:r>
+        <w:t xml:space="preserve"> proportion of males who are MSM, available at the county level in the Surveillance Manager. </w:t>
+      </w:r>
+      <w:r>
+        <w:t>The basic approach is to compute a weighted average of these county-level proportions based on each county’s population size. This would give us an MSA-level estimate that we could apply uniformly across age and race groups. However, this method overlooks potential racial heterogeneity.</w:t>
+      </w:r>
+    </w:p>
+    <w:p>
+      <w:pPr>
+        <w:pStyle w:val="ListParagraph"/>
+        <w:numPr>
+          <w:ilvl w:val="0"/>
+          <w:numId w:val="40"/>
+        </w:numPr>
+      </w:pPr>
+      <w:r>
+        <w:rPr>
+          <w:b/>
+          <w:bCs/>
+        </w:rPr>
+        <w:t>MSA-Level Data from BRFSS</w:t>
+      </w:r>
+      <w:r>
+        <w:t xml:space="preserve">: The Behavioral Risk Factor Surveillance System (BRFSS) provides </w:t>
+      </w:r>
+      <w:r>
+        <w:rPr>
+          <w:u w:val="single"/>
+        </w:rPr>
+        <w:t>race-specific</w:t>
+      </w:r>
+      <w:r>
+        <w:t xml:space="preserve"> proportions of males reporting same-sex behavior at the MSA level.</w:t>
+      </w:r>
+    </w:p>
+    <w:p>
+      <w:pPr>
+        <w:rPr>
+          <w:b/>
+          <w:bCs/>
+        </w:rPr>
+      </w:pPr>
+      <w:r>
+        <w:rPr>
+          <w:b/>
+          <w:bCs/>
+        </w:rPr>
+        <w:t>Race-Specific MSM Risk Adjustment:</w:t>
+      </w:r>
+      <w:r>
+        <w:rPr>
+          <w:b/>
+          <w:bCs/>
+        </w:rPr>
+        <w:t xml:space="preserve"> </w:t>
+      </w:r>
+      <w:r>
+        <w:t>Using the BRFSS data, we first apply race-specific MSM proportions to the male population by race in each county to estimate an initial count of MSM males.</w:t>
+      </w:r>
+    </w:p>
+    <w:p>
+      <w:pPr>
+        <w:rPr>
+          <w:b/>
+          <w:bCs/>
+        </w:rPr>
+      </w:pPr>
+      <w:r>
+        <w:t>We then compare this initial estimate to the county-level MSM proportion from Emory and adjust the race-specific proportions to better fit the Emory data. This method ensures that the final estimates align with both the overall MSM proportion from Emory and the racial distribution from BRFSS, capturing both racial heterogeneity and county-level variation.</w:t>
+      </w:r>
+    </w:p>
+    <w:p>
+      <w:r>
+        <w:rPr>
+          <w:b/>
+          <w:bCs/>
+        </w:rPr>
+        <w:t>Adjusting Race Categories</w:t>
+      </w:r>
+      <w:r>
+        <w:t>: There's a slight complication in using BRFSS data because the race categories differ from those in the Census. Here’s how we handle the discrepancies:</w:t>
+      </w:r>
+    </w:p>
+    <w:p>
+      <w:pPr>
+        <w:pStyle w:val="ListParagraph"/>
+        <w:numPr>
+          <w:ilvl w:val="0"/>
+          <w:numId w:val="45"/>
+        </w:numPr>
+      </w:pPr>
+      <w:r>
+        <w:rPr>
+          <w:b/>
+          <w:bCs/>
+        </w:rPr>
+        <w:t>Flattening Race and Ethnicity</w:t>
+      </w:r>
+      <w:r>
+        <w:t>: We combine race and ethnicity into a single race category, resulting in five groups:</w:t>
+      </w:r>
+    </w:p>
+    <w:p>
+      <w:pPr>
+        <w:pStyle w:val="ListParagraph"/>
+        <w:numPr>
+          <w:ilvl w:val="0"/>
+          <w:numId w:val="43"/>
+        </w:numPr>
+      </w:pPr>
+      <w:r>
+        <w:t>Hispanic</w:t>
+      </w:r>
+    </w:p>
+    <w:p>
+      <w:pPr>
+        <w:pStyle w:val="ListParagraph"/>
+        <w:numPr>
+          <w:ilvl w:val="0"/>
+          <w:numId w:val="43"/>
+        </w:numPr>
+      </w:pPr>
+      <w:r>
+        <w:t>American Indian or Alaska Native</w:t>
+      </w:r>
+    </w:p>
+    <w:p>
+      <w:pPr>
+        <w:pStyle w:val="ListParagraph"/>
+        <w:numPr>
+          <w:ilvl w:val="0"/>
+          <w:numId w:val="43"/>
+        </w:numPr>
+      </w:pPr>
+      <w:r>
+        <w:t>Asian or Pacific Islander</w:t>
+      </w:r>
+    </w:p>
+    <w:p>
+      <w:pPr>
+        <w:pStyle w:val="ListParagraph"/>
+        <w:numPr>
+          <w:ilvl w:val="0"/>
+          <w:numId w:val="43"/>
+        </w:numPr>
+      </w:pPr>
+      <w:r>
+        <w:t>Black</w:t>
+      </w:r>
+    </w:p>
+    <w:p>
+      <w:pPr>
+        <w:pStyle w:val="ListParagraph"/>
+        <w:numPr>
+          <w:ilvl w:val="0"/>
+          <w:numId w:val="43"/>
+        </w:numPr>
+      </w:pPr>
+      <w:r>
+        <w:t>White</w:t>
+      </w:r>
+    </w:p>
+    <w:p>
+      <w:r>
+        <w:t>This structure aligns more closely with Census data, where Hispanic is treated as an ethnicity, and we create a single "Asian or Pacific Islander" category to match the available Census groupings.</w:t>
+      </w:r>
+    </w:p>
+    <w:p>
+      <w:pPr>
+        <w:pStyle w:val="ListParagraph"/>
+        <w:numPr>
+          <w:ilvl w:val="0"/>
+          <w:numId w:val="45"/>
+        </w:numPr>
+      </w:pPr>
+      <w:r>
+        <w:rPr>
+          <w:b/>
+          <w:bCs/>
+        </w:rPr>
+        <w:lastRenderedPageBreak/>
+        <w:t>Combining Asian &amp; Pacific Islander Groups</w:t>
+      </w:r>
+      <w:r>
+        <w:t>: In the BRFSS, Asians and Native Hawaiians/Other Pacific Islanders are reported separately. Instead of taking a simple average, which assumes equal population sizes, we apply a weighted combination based on an expected population ratio of 9:1 (Asian to Pacific Islander). This gives:</w:t>
+      </w:r>
+    </w:p>
+    <w:p>
+      <w:pPr>
+        <w:ind w:left="360"/>
+        <w:rPr>
+          <w:i/>
+          <w:iCs/>
+        </w:rPr>
+      </w:pPr>
+      <w:r>
+        <w:rPr>
+          <w:i/>
+          <w:iCs/>
+        </w:rPr>
+        <w:t>’Asian or Pacific Islander’=0.9</w:t>
+      </w:r>
+      <w:proofErr w:type="gramStart"/>
+      <w:r>
+        <w:rPr>
+          <w:i/>
+          <w:iCs/>
+        </w:rPr>
+        <w:t>×(</w:t>
+      </w:r>
+      <w:proofErr w:type="gramEnd"/>
+      <w:r>
+        <w:rPr>
+          <w:i/>
+          <w:iCs/>
+        </w:rPr>
+        <w:t>proportion MSM for Asian)+0.1×(proportion MSM for Native Hawaiian/Other Pacific Islander)</w:t>
+      </w:r>
+    </w:p>
+    <w:p>
+      <w:pPr>
+        <w:ind w:left="360"/>
+      </w:pPr>
+      <w:r>
+        <w:t>This approach provides a more accurate reflection of the population composition in the "Asian or Pacific Islander" group.</w:t>
+      </w:r>
+    </w:p>
+    <w:p/>
     <w:p>
       <w:pPr>
         <w:pStyle w:val="Heading1"/>
@@ -219,7 +546,11 @@
         <w:t xml:space="preserve"> </w:t>
       </w:r>
       <w:r>
-        <w:t>When individuals in a particular compartment reach the upper age limit, they transition to the next age group at this rate</w:t>
+        <w:t xml:space="preserve">When individuals in a particular </w:t>
+      </w:r>
+      <w:r>
+        <w:lastRenderedPageBreak/>
+        <w:t>compartment reach the upper age limit, they transition to the next age group at this rate</w:t>
       </w:r>
       <w:r>
         <w:t xml:space="preserve">. </w:t>
@@ -329,7 +660,6 @@
           <w:rFonts w:eastAsia="Times New Roman"/>
           <w:bCs/>
         </w:rPr>
-        <w:lastRenderedPageBreak/>
         <w:t>Time-Dependent Aging Rates</w:t>
       </w:r>
       <w:r>
@@ -634,7 +964,6 @@
         <w:pStyle w:val="Heading2"/>
       </w:pPr>
       <w:r>
-        <w:lastRenderedPageBreak/>
         <w:t>Transition Outputs:</w:t>
       </w:r>
     </w:p>
@@ -958,13 +1287,7 @@
             <w:rPr>
               <w:rFonts w:ascii="Cambria Math" w:hAnsi="Cambria Math"/>
             </w:rPr>
-            <m:t xml:space="preserve"> ~ </m:t>
-          </m:r>
-          <m:r>
-            <w:rPr>
-              <w:rFonts w:ascii="Cambria Math" w:hAnsi="Cambria Math"/>
-            </w:rPr>
-            <m:t>MVN</m:t>
+            <m:t xml:space="preserve"> ~ MVN</m:t>
           </m:r>
           <m:d>
             <m:dPr>
@@ -1782,19 +2105,7 @@
             <w:rPr>
               <w:rFonts w:ascii="Cambria Math" w:hAnsi="Cambria Math"/>
             </w:rPr>
-            <m:t xml:space="preserve"> =</m:t>
-          </m:r>
-          <m:r>
-            <w:rPr>
-              <w:rFonts w:ascii="Cambria Math" w:hAnsi="Cambria Math"/>
-            </w:rPr>
-            <m:t>M</m:t>
-          </m:r>
-          <m:r>
-            <w:rPr>
-              <w:rFonts w:ascii="Cambria Math" w:hAnsi="Cambria Math"/>
-            </w:rPr>
-            <m:t>*</m:t>
+            <m:t xml:space="preserve"> =M*</m:t>
           </m:r>
           <m:sSup>
             <m:sSupPr>
@@ -3431,13 +3742,7 @@
             <w:rPr>
               <w:rFonts w:ascii="Cambria Math" w:hAnsi="Cambria Math"/>
             </w:rPr>
-            <m:t xml:space="preserve">  ~ </m:t>
-          </m:r>
-          <m:r>
-            <w:rPr>
-              <w:rFonts w:ascii="Cambria Math" w:hAnsi="Cambria Math"/>
-            </w:rPr>
-            <m:t>MVN</m:t>
+            <m:t xml:space="preserve">  ~ MVN</m:t>
           </m:r>
           <m:d>
             <m:dPr>
@@ -3453,13 +3758,7 @@
                 <w:rPr>
                   <w:rFonts w:ascii="Cambria Math" w:hAnsi="Cambria Math"/>
                 </w:rPr>
-                <m:t>Mμ</m:t>
-              </m:r>
-              <m:r>
-                <w:rPr>
-                  <w:rFonts w:ascii="Cambria Math" w:hAnsi="Cambria Math"/>
-                </w:rPr>
-                <m:t xml:space="preserve">, </m:t>
+                <m:t xml:space="preserve">Mμ, </m:t>
               </m:r>
               <m:r>
                 <m:rPr>
@@ -3765,19 +4064,7 @@
             <w:rPr>
               <w:rFonts w:ascii="Cambria Math" w:hAnsi="Cambria Math"/>
             </w:rPr>
-            <m:t xml:space="preserve">~ </m:t>
-          </m:r>
-          <m:r>
-            <w:rPr>
-              <w:rFonts w:ascii="Cambria Math" w:hAnsi="Cambria Math"/>
-            </w:rPr>
-            <m:t>poisson</m:t>
-          </m:r>
-          <m:r>
-            <w:rPr>
-              <w:rFonts w:ascii="Cambria Math" w:hAnsi="Cambria Math"/>
-            </w:rPr>
-            <m:t>(</m:t>
+            <m:t>~ poisson(</m:t>
           </m:r>
           <m:sSub>
             <m:sSubPr>
@@ -7476,6 +7763,92 @@
     </w:lvl>
   </w:abstractNum>
   <w:abstractNum w:abstractNumId="7" w15:restartNumberingAfterBreak="0">
+    <w:nsid w:val="12FC0646"/>
+    <w:multiLevelType w:val="hybridMultilevel"/>
+    <w:tmpl w:val="BE043548"/>
+    <w:lvl w:ilvl="0" w:tplc="0409000F">
+      <w:start w:val="1"/>
+      <w:numFmt w:val="decimal"/>
+      <w:lvlText w:val="%1."/>
+      <w:lvlJc w:val="left"/>
+      <w:pPr>
+        <w:ind w:left="1440" w:hanging="360"/>
+      </w:pPr>
+    </w:lvl>
+    <w:lvl w:ilvl="1" w:tplc="04090019" w:tentative="1">
+      <w:start w:val="1"/>
+      <w:numFmt w:val="lowerLetter"/>
+      <w:lvlText w:val="%2."/>
+      <w:lvlJc w:val="left"/>
+      <w:pPr>
+        <w:ind w:left="2160" w:hanging="360"/>
+      </w:pPr>
+    </w:lvl>
+    <w:lvl w:ilvl="2" w:tplc="0409001B" w:tentative="1">
+      <w:start w:val="1"/>
+      <w:numFmt w:val="lowerRoman"/>
+      <w:lvlText w:val="%3."/>
+      <w:lvlJc w:val="right"/>
+      <w:pPr>
+        <w:ind w:left="2880" w:hanging="180"/>
+      </w:pPr>
+    </w:lvl>
+    <w:lvl w:ilvl="3" w:tplc="0409000F" w:tentative="1">
+      <w:start w:val="1"/>
+      <w:numFmt w:val="decimal"/>
+      <w:lvlText w:val="%4."/>
+      <w:lvlJc w:val="left"/>
+      <w:pPr>
+        <w:ind w:left="3600" w:hanging="360"/>
+      </w:pPr>
+    </w:lvl>
+    <w:lvl w:ilvl="4" w:tplc="04090019" w:tentative="1">
+      <w:start w:val="1"/>
+      <w:numFmt w:val="lowerLetter"/>
+      <w:lvlText w:val="%5."/>
+      <w:lvlJc w:val="left"/>
+      <w:pPr>
+        <w:ind w:left="4320" w:hanging="360"/>
+      </w:pPr>
+    </w:lvl>
+    <w:lvl w:ilvl="5" w:tplc="0409001B" w:tentative="1">
+      <w:start w:val="1"/>
+      <w:numFmt w:val="lowerRoman"/>
+      <w:lvlText w:val="%6."/>
+      <w:lvlJc w:val="right"/>
+      <w:pPr>
+        <w:ind w:left="5040" w:hanging="180"/>
+      </w:pPr>
+    </w:lvl>
+    <w:lvl w:ilvl="6" w:tplc="0409000F" w:tentative="1">
+      <w:start w:val="1"/>
+      <w:numFmt w:val="decimal"/>
+      <w:lvlText w:val="%7."/>
+      <w:lvlJc w:val="left"/>
+      <w:pPr>
+        <w:ind w:left="5760" w:hanging="360"/>
+      </w:pPr>
+    </w:lvl>
+    <w:lvl w:ilvl="7" w:tplc="04090019" w:tentative="1">
+      <w:start w:val="1"/>
+      <w:numFmt w:val="lowerLetter"/>
+      <w:lvlText w:val="%8."/>
+      <w:lvlJc w:val="left"/>
+      <w:pPr>
+        <w:ind w:left="6480" w:hanging="360"/>
+      </w:pPr>
+    </w:lvl>
+    <w:lvl w:ilvl="8" w:tplc="0409001B" w:tentative="1">
+      <w:start w:val="1"/>
+      <w:numFmt w:val="lowerRoman"/>
+      <w:lvlText w:val="%9."/>
+      <w:lvlJc w:val="right"/>
+      <w:pPr>
+        <w:ind w:left="7200" w:hanging="180"/>
+      </w:pPr>
+    </w:lvl>
+  </w:abstractNum>
+  <w:abstractNum w:abstractNumId="8" w15:restartNumberingAfterBreak="0">
     <w:nsid w:val="19A57A91"/>
     <w:multiLevelType w:val="multilevel"/>
     <w:tmpl w:val="B0D0CBAA"/>
@@ -7590,7 +7963,7 @@
       </w:rPr>
     </w:lvl>
   </w:abstractNum>
-  <w:abstractNum w:abstractNumId="8" w15:restartNumberingAfterBreak="0">
+  <w:abstractNum w:abstractNumId="9" w15:restartNumberingAfterBreak="0">
     <w:nsid w:val="1B1517D8"/>
     <w:multiLevelType w:val="multilevel"/>
     <w:tmpl w:val="E4C4B156"/>
@@ -7739,7 +8112,7 @@
       </w:rPr>
     </w:lvl>
   </w:abstractNum>
-  <w:abstractNum w:abstractNumId="9" w15:restartNumberingAfterBreak="0">
+  <w:abstractNum w:abstractNumId="10" w15:restartNumberingAfterBreak="0">
     <w:nsid w:val="1B1825A7"/>
     <w:multiLevelType w:val="hybridMultilevel"/>
     <w:tmpl w:val="4F5E2068"/>
@@ -7852,7 +8225,7 @@
       </w:rPr>
     </w:lvl>
   </w:abstractNum>
-  <w:abstractNum w:abstractNumId="10" w15:restartNumberingAfterBreak="0">
+  <w:abstractNum w:abstractNumId="11" w15:restartNumberingAfterBreak="0">
     <w:nsid w:val="1D1156E5"/>
     <w:multiLevelType w:val="hybridMultilevel"/>
     <w:tmpl w:val="DA1E5DE8"/>
@@ -7965,7 +8338,7 @@
       </w:rPr>
     </w:lvl>
   </w:abstractNum>
-  <w:abstractNum w:abstractNumId="11" w15:restartNumberingAfterBreak="0">
+  <w:abstractNum w:abstractNumId="12" w15:restartNumberingAfterBreak="0">
     <w:nsid w:val="1E5735BC"/>
     <w:multiLevelType w:val="multilevel"/>
     <w:tmpl w:val="36B648BA"/>
@@ -8114,7 +8487,7 @@
       </w:rPr>
     </w:lvl>
   </w:abstractNum>
-  <w:abstractNum w:abstractNumId="12" w15:restartNumberingAfterBreak="0">
+  <w:abstractNum w:abstractNumId="13" w15:restartNumberingAfterBreak="0">
     <w:nsid w:val="1EA270A0"/>
     <w:multiLevelType w:val="hybridMultilevel"/>
     <w:tmpl w:val="E3189B62"/>
@@ -8227,7 +8600,7 @@
       </w:rPr>
     </w:lvl>
   </w:abstractNum>
-  <w:abstractNum w:abstractNumId="13" w15:restartNumberingAfterBreak="0">
+  <w:abstractNum w:abstractNumId="14" w15:restartNumberingAfterBreak="0">
     <w:nsid w:val="1FE2510F"/>
     <w:multiLevelType w:val="multilevel"/>
     <w:tmpl w:val="0409001D"/>
@@ -8314,7 +8687,7 @@
       </w:pPr>
     </w:lvl>
   </w:abstractNum>
-  <w:abstractNum w:abstractNumId="14" w15:restartNumberingAfterBreak="0">
+  <w:abstractNum w:abstractNumId="15" w15:restartNumberingAfterBreak="0">
     <w:nsid w:val="20D54C04"/>
     <w:multiLevelType w:val="hybridMultilevel"/>
     <w:tmpl w:val="04384FF8"/>
@@ -8427,7 +8800,7 @@
       </w:rPr>
     </w:lvl>
   </w:abstractNum>
-  <w:abstractNum w:abstractNumId="15" w15:restartNumberingAfterBreak="0">
+  <w:abstractNum w:abstractNumId="16" w15:restartNumberingAfterBreak="0">
     <w:nsid w:val="22F12084"/>
     <w:multiLevelType w:val="multilevel"/>
     <w:tmpl w:val="3A38EB30"/>
@@ -8576,7 +8949,7 @@
       </w:rPr>
     </w:lvl>
   </w:abstractNum>
-  <w:abstractNum w:abstractNumId="16" w15:restartNumberingAfterBreak="0">
+  <w:abstractNum w:abstractNumId="17" w15:restartNumberingAfterBreak="0">
     <w:nsid w:val="2ECB5BBF"/>
     <w:multiLevelType w:val="hybridMultilevel"/>
     <w:tmpl w:val="1FE03B16"/>
@@ -8689,7 +9062,7 @@
       </w:rPr>
     </w:lvl>
   </w:abstractNum>
-  <w:abstractNum w:abstractNumId="17" w15:restartNumberingAfterBreak="0">
+  <w:abstractNum w:abstractNumId="18" w15:restartNumberingAfterBreak="0">
     <w:nsid w:val="357B6238"/>
     <w:multiLevelType w:val="multilevel"/>
     <w:tmpl w:val="86B67A16"/>
@@ -8838,7 +9211,120 @@
       </w:rPr>
     </w:lvl>
   </w:abstractNum>
-  <w:abstractNum w:abstractNumId="18" w15:restartNumberingAfterBreak="0">
+  <w:abstractNum w:abstractNumId="19" w15:restartNumberingAfterBreak="0">
+    <w:nsid w:val="36AA436D"/>
+    <w:multiLevelType w:val="hybridMultilevel"/>
+    <w:tmpl w:val="ED044186"/>
+    <w:lvl w:ilvl="0" w:tplc="04090001">
+      <w:start w:val="1"/>
+      <w:numFmt w:val="bullet"/>
+      <w:lvlText w:val=""/>
+      <w:lvlJc w:val="left"/>
+      <w:pPr>
+        <w:ind w:left="360" w:hanging="360"/>
+      </w:pPr>
+      <w:rPr>
+        <w:rFonts w:ascii="Symbol" w:hAnsi="Symbol" w:hint="default"/>
+      </w:rPr>
+    </w:lvl>
+    <w:lvl w:ilvl="1" w:tplc="04090003" w:tentative="1">
+      <w:start w:val="1"/>
+      <w:numFmt w:val="bullet"/>
+      <w:lvlText w:val="o"/>
+      <w:lvlJc w:val="left"/>
+      <w:pPr>
+        <w:ind w:left="1080" w:hanging="360"/>
+      </w:pPr>
+      <w:rPr>
+        <w:rFonts w:ascii="Courier New" w:hAnsi="Courier New" w:hint="default"/>
+      </w:rPr>
+    </w:lvl>
+    <w:lvl w:ilvl="2" w:tplc="04090005" w:tentative="1">
+      <w:start w:val="1"/>
+      <w:numFmt w:val="bullet"/>
+      <w:lvlText w:val=""/>
+      <w:lvlJc w:val="left"/>
+      <w:pPr>
+        <w:ind w:left="1800" w:hanging="360"/>
+      </w:pPr>
+      <w:rPr>
+        <w:rFonts w:ascii="Wingdings" w:hAnsi="Wingdings" w:hint="default"/>
+      </w:rPr>
+    </w:lvl>
+    <w:lvl w:ilvl="3" w:tplc="04090001" w:tentative="1">
+      <w:start w:val="1"/>
+      <w:numFmt w:val="bullet"/>
+      <w:lvlText w:val=""/>
+      <w:lvlJc w:val="left"/>
+      <w:pPr>
+        <w:ind w:left="2520" w:hanging="360"/>
+      </w:pPr>
+      <w:rPr>
+        <w:rFonts w:ascii="Symbol" w:hAnsi="Symbol" w:hint="default"/>
+      </w:rPr>
+    </w:lvl>
+    <w:lvl w:ilvl="4" w:tplc="04090003" w:tentative="1">
+      <w:start w:val="1"/>
+      <w:numFmt w:val="bullet"/>
+      <w:lvlText w:val="o"/>
+      <w:lvlJc w:val="left"/>
+      <w:pPr>
+        <w:ind w:left="3240" w:hanging="360"/>
+      </w:pPr>
+      <w:rPr>
+        <w:rFonts w:ascii="Courier New" w:hAnsi="Courier New" w:hint="default"/>
+      </w:rPr>
+    </w:lvl>
+    <w:lvl w:ilvl="5" w:tplc="04090005" w:tentative="1">
+      <w:start w:val="1"/>
+      <w:numFmt w:val="bullet"/>
+      <w:lvlText w:val=""/>
+      <w:lvlJc w:val="left"/>
+      <w:pPr>
+        <w:ind w:left="3960" w:hanging="360"/>
+      </w:pPr>
+      <w:rPr>
+        <w:rFonts w:ascii="Wingdings" w:hAnsi="Wingdings" w:hint="default"/>
+      </w:rPr>
+    </w:lvl>
+    <w:lvl w:ilvl="6" w:tplc="04090001" w:tentative="1">
+      <w:start w:val="1"/>
+      <w:numFmt w:val="bullet"/>
+      <w:lvlText w:val=""/>
+      <w:lvlJc w:val="left"/>
+      <w:pPr>
+        <w:ind w:left="4680" w:hanging="360"/>
+      </w:pPr>
+      <w:rPr>
+        <w:rFonts w:ascii="Symbol" w:hAnsi="Symbol" w:hint="default"/>
+      </w:rPr>
+    </w:lvl>
+    <w:lvl w:ilvl="7" w:tplc="04090003" w:tentative="1">
+      <w:start w:val="1"/>
+      <w:numFmt w:val="bullet"/>
+      <w:lvlText w:val="o"/>
+      <w:lvlJc w:val="left"/>
+      <w:pPr>
+        <w:ind w:left="5400" w:hanging="360"/>
+      </w:pPr>
+      <w:rPr>
+        <w:rFonts w:ascii="Courier New" w:hAnsi="Courier New" w:hint="default"/>
+      </w:rPr>
+    </w:lvl>
+    <w:lvl w:ilvl="8" w:tplc="04090005" w:tentative="1">
+      <w:start w:val="1"/>
+      <w:numFmt w:val="bullet"/>
+      <w:lvlText w:val=""/>
+      <w:lvlJc w:val="left"/>
+      <w:pPr>
+        <w:ind w:left="6120" w:hanging="360"/>
+      </w:pPr>
+      <w:rPr>
+        <w:rFonts w:ascii="Wingdings" w:hAnsi="Wingdings" w:hint="default"/>
+      </w:rPr>
+    </w:lvl>
+  </w:abstractNum>
+  <w:abstractNum w:abstractNumId="20" w15:restartNumberingAfterBreak="0">
     <w:nsid w:val="3748104A"/>
     <w:multiLevelType w:val="multilevel"/>
     <w:tmpl w:val="144E317A"/>
@@ -8951,7 +9437,7 @@
       </w:pPr>
     </w:lvl>
   </w:abstractNum>
-  <w:abstractNum w:abstractNumId="19" w15:restartNumberingAfterBreak="0">
+  <w:abstractNum w:abstractNumId="21" w15:restartNumberingAfterBreak="0">
     <w:nsid w:val="3A7F5939"/>
     <w:multiLevelType w:val="hybridMultilevel"/>
     <w:tmpl w:val="DD0EF392"/>
@@ -9064,7 +9550,7 @@
       </w:rPr>
     </w:lvl>
   </w:abstractNum>
-  <w:abstractNum w:abstractNumId="20" w15:restartNumberingAfterBreak="0">
+  <w:abstractNum w:abstractNumId="22" w15:restartNumberingAfterBreak="0">
     <w:nsid w:val="42056D7A"/>
     <w:multiLevelType w:val="hybridMultilevel"/>
     <w:tmpl w:val="D0AA8702"/>
@@ -9153,7 +9639,7 @@
       </w:pPr>
     </w:lvl>
   </w:abstractNum>
-  <w:abstractNum w:abstractNumId="21" w15:restartNumberingAfterBreak="0">
+  <w:abstractNum w:abstractNumId="23" w15:restartNumberingAfterBreak="0">
     <w:nsid w:val="461A1B69"/>
     <w:multiLevelType w:val="hybridMultilevel"/>
     <w:tmpl w:val="FED25D8E"/>
@@ -9242,7 +9728,7 @@
       </w:pPr>
     </w:lvl>
   </w:abstractNum>
-  <w:abstractNum w:abstractNumId="22" w15:restartNumberingAfterBreak="0">
+  <w:abstractNum w:abstractNumId="24" w15:restartNumberingAfterBreak="0">
     <w:nsid w:val="48470E2B"/>
     <w:multiLevelType w:val="hybridMultilevel"/>
     <w:tmpl w:val="BC00D29A"/>
@@ -9355,7 +9841,7 @@
       </w:rPr>
     </w:lvl>
   </w:abstractNum>
-  <w:abstractNum w:abstractNumId="23" w15:restartNumberingAfterBreak="0">
+  <w:abstractNum w:abstractNumId="25" w15:restartNumberingAfterBreak="0">
     <w:nsid w:val="4B332735"/>
     <w:multiLevelType w:val="hybridMultilevel"/>
     <w:tmpl w:val="C16E3C30"/>
@@ -9468,7 +9954,120 @@
       </w:rPr>
     </w:lvl>
   </w:abstractNum>
-  <w:abstractNum w:abstractNumId="24" w15:restartNumberingAfterBreak="0">
+  <w:abstractNum w:abstractNumId="26" w15:restartNumberingAfterBreak="0">
+    <w:nsid w:val="53FE72EE"/>
+    <w:multiLevelType w:val="hybridMultilevel"/>
+    <w:tmpl w:val="E82C6DE6"/>
+    <w:lvl w:ilvl="0" w:tplc="04090001">
+      <w:start w:val="1"/>
+      <w:numFmt w:val="bullet"/>
+      <w:lvlText w:val=""/>
+      <w:lvlJc w:val="left"/>
+      <w:pPr>
+        <w:ind w:left="720" w:hanging="360"/>
+      </w:pPr>
+      <w:rPr>
+        <w:rFonts w:ascii="Symbol" w:hAnsi="Symbol" w:hint="default"/>
+      </w:rPr>
+    </w:lvl>
+    <w:lvl w:ilvl="1" w:tplc="04090003">
+      <w:start w:val="1"/>
+      <w:numFmt w:val="bullet"/>
+      <w:lvlText w:val="o"/>
+      <w:lvlJc w:val="left"/>
+      <w:pPr>
+        <w:ind w:left="1440" w:hanging="360"/>
+      </w:pPr>
+      <w:rPr>
+        <w:rFonts w:ascii="Courier New" w:hAnsi="Courier New" w:hint="default"/>
+      </w:rPr>
+    </w:lvl>
+    <w:lvl w:ilvl="2" w:tplc="04090005" w:tentative="1">
+      <w:start w:val="1"/>
+      <w:numFmt w:val="bullet"/>
+      <w:lvlText w:val=""/>
+      <w:lvlJc w:val="left"/>
+      <w:pPr>
+        <w:ind w:left="2160" w:hanging="360"/>
+      </w:pPr>
+      <w:rPr>
+        <w:rFonts w:ascii="Wingdings" w:hAnsi="Wingdings" w:hint="default"/>
+      </w:rPr>
+    </w:lvl>
+    <w:lvl w:ilvl="3" w:tplc="04090001" w:tentative="1">
+      <w:start w:val="1"/>
+      <w:numFmt w:val="bullet"/>
+      <w:lvlText w:val=""/>
+      <w:lvlJc w:val="left"/>
+      <w:pPr>
+        <w:ind w:left="2880" w:hanging="360"/>
+      </w:pPr>
+      <w:rPr>
+        <w:rFonts w:ascii="Symbol" w:hAnsi="Symbol" w:hint="default"/>
+      </w:rPr>
+    </w:lvl>
+    <w:lvl w:ilvl="4" w:tplc="04090003" w:tentative="1">
+      <w:start w:val="1"/>
+      <w:numFmt w:val="bullet"/>
+      <w:lvlText w:val="o"/>
+      <w:lvlJc w:val="left"/>
+      <w:pPr>
+        <w:ind w:left="3600" w:hanging="360"/>
+      </w:pPr>
+      <w:rPr>
+        <w:rFonts w:ascii="Courier New" w:hAnsi="Courier New" w:hint="default"/>
+      </w:rPr>
+    </w:lvl>
+    <w:lvl w:ilvl="5" w:tplc="04090005" w:tentative="1">
+      <w:start w:val="1"/>
+      <w:numFmt w:val="bullet"/>
+      <w:lvlText w:val=""/>
+      <w:lvlJc w:val="left"/>
+      <w:pPr>
+        <w:ind w:left="4320" w:hanging="360"/>
+      </w:pPr>
+      <w:rPr>
+        <w:rFonts w:ascii="Wingdings" w:hAnsi="Wingdings" w:hint="default"/>
+      </w:rPr>
+    </w:lvl>
+    <w:lvl w:ilvl="6" w:tplc="04090001" w:tentative="1">
+      <w:start w:val="1"/>
+      <w:numFmt w:val="bullet"/>
+      <w:lvlText w:val=""/>
+      <w:lvlJc w:val="left"/>
+      <w:pPr>
+        <w:ind w:left="5040" w:hanging="360"/>
+      </w:pPr>
+      <w:rPr>
+        <w:rFonts w:ascii="Symbol" w:hAnsi="Symbol" w:hint="default"/>
+      </w:rPr>
+    </w:lvl>
+    <w:lvl w:ilvl="7" w:tplc="04090003" w:tentative="1">
+      <w:start w:val="1"/>
+      <w:numFmt w:val="bullet"/>
+      <w:lvlText w:val="o"/>
+      <w:lvlJc w:val="left"/>
+      <w:pPr>
+        <w:ind w:left="5760" w:hanging="360"/>
+      </w:pPr>
+      <w:rPr>
+        <w:rFonts w:ascii="Courier New" w:hAnsi="Courier New" w:hint="default"/>
+      </w:rPr>
+    </w:lvl>
+    <w:lvl w:ilvl="8" w:tplc="04090005" w:tentative="1">
+      <w:start w:val="1"/>
+      <w:numFmt w:val="bullet"/>
+      <w:lvlText w:val=""/>
+      <w:lvlJc w:val="left"/>
+      <w:pPr>
+        <w:ind w:left="6480" w:hanging="360"/>
+      </w:pPr>
+      <w:rPr>
+        <w:rFonts w:ascii="Wingdings" w:hAnsi="Wingdings" w:hint="default"/>
+      </w:rPr>
+    </w:lvl>
+  </w:abstractNum>
+  <w:abstractNum w:abstractNumId="27" w15:restartNumberingAfterBreak="0">
     <w:nsid w:val="56293C03"/>
     <w:multiLevelType w:val="multilevel"/>
     <w:tmpl w:val="F69A1D86"/>
@@ -9617,7 +10216,7 @@
       </w:rPr>
     </w:lvl>
   </w:abstractNum>
-  <w:abstractNum w:abstractNumId="25" w15:restartNumberingAfterBreak="0">
+  <w:abstractNum w:abstractNumId="28" w15:restartNumberingAfterBreak="0">
     <w:nsid w:val="564F5CAE"/>
     <w:multiLevelType w:val="hybridMultilevel"/>
     <w:tmpl w:val="A27A9AE0"/>
@@ -9730,7 +10329,7 @@
       </w:rPr>
     </w:lvl>
   </w:abstractNum>
-  <w:abstractNum w:abstractNumId="26" w15:restartNumberingAfterBreak="0">
+  <w:abstractNum w:abstractNumId="29" w15:restartNumberingAfterBreak="0">
     <w:nsid w:val="582A0F9F"/>
     <w:multiLevelType w:val="multilevel"/>
     <w:tmpl w:val="7602A5BC"/>
@@ -9844,7 +10443,386 @@
       </w:rPr>
     </w:lvl>
   </w:abstractNum>
-  <w:abstractNum w:abstractNumId="27" w15:restartNumberingAfterBreak="0">
+  <w:abstractNum w:abstractNumId="30" w15:restartNumberingAfterBreak="0">
+    <w:nsid w:val="5974772C"/>
+    <w:multiLevelType w:val="multilevel"/>
+    <w:tmpl w:val="629ECC30"/>
+    <w:lvl w:ilvl="0">
+      <w:start w:val="1"/>
+      <w:numFmt w:val="decimal"/>
+      <w:lvlText w:val="%1."/>
+      <w:lvlJc w:val="left"/>
+      <w:pPr>
+        <w:tabs>
+          <w:tab w:val="num" w:pos="720"/>
+        </w:tabs>
+        <w:ind w:left="720" w:hanging="360"/>
+      </w:pPr>
+    </w:lvl>
+    <w:lvl w:ilvl="1">
+      <w:start w:val="1"/>
+      <w:numFmt w:val="bullet"/>
+      <w:lvlText w:val="o"/>
+      <w:lvlJc w:val="left"/>
+      <w:pPr>
+        <w:tabs>
+          <w:tab w:val="num" w:pos="1440"/>
+        </w:tabs>
+        <w:ind w:left="1440" w:hanging="360"/>
+      </w:pPr>
+      <w:rPr>
+        <w:rFonts w:ascii="Courier New" w:hAnsi="Courier New" w:hint="default"/>
+        <w:sz w:val="20"/>
+      </w:rPr>
+    </w:lvl>
+    <w:lvl w:ilvl="2" w:tentative="1">
+      <w:start w:val="1"/>
+      <w:numFmt w:val="decimal"/>
+      <w:lvlText w:val="%3."/>
+      <w:lvlJc w:val="left"/>
+      <w:pPr>
+        <w:tabs>
+          <w:tab w:val="num" w:pos="2160"/>
+        </w:tabs>
+        <w:ind w:left="2160" w:hanging="360"/>
+      </w:pPr>
+    </w:lvl>
+    <w:lvl w:ilvl="3" w:tentative="1">
+      <w:start w:val="1"/>
+      <w:numFmt w:val="decimal"/>
+      <w:lvlText w:val="%4."/>
+      <w:lvlJc w:val="left"/>
+      <w:pPr>
+        <w:tabs>
+          <w:tab w:val="num" w:pos="2880"/>
+        </w:tabs>
+        <w:ind w:left="2880" w:hanging="360"/>
+      </w:pPr>
+    </w:lvl>
+    <w:lvl w:ilvl="4" w:tentative="1">
+      <w:start w:val="1"/>
+      <w:numFmt w:val="decimal"/>
+      <w:lvlText w:val="%5."/>
+      <w:lvlJc w:val="left"/>
+      <w:pPr>
+        <w:tabs>
+          <w:tab w:val="num" w:pos="3600"/>
+        </w:tabs>
+        <w:ind w:left="3600" w:hanging="360"/>
+      </w:pPr>
+    </w:lvl>
+    <w:lvl w:ilvl="5" w:tentative="1">
+      <w:start w:val="1"/>
+      <w:numFmt w:val="decimal"/>
+      <w:lvlText w:val="%6."/>
+      <w:lvlJc w:val="left"/>
+      <w:pPr>
+        <w:tabs>
+          <w:tab w:val="num" w:pos="4320"/>
+        </w:tabs>
+        <w:ind w:left="4320" w:hanging="360"/>
+      </w:pPr>
+    </w:lvl>
+    <w:lvl w:ilvl="6" w:tentative="1">
+      <w:start w:val="1"/>
+      <w:numFmt w:val="decimal"/>
+      <w:lvlText w:val="%7."/>
+      <w:lvlJc w:val="left"/>
+      <w:pPr>
+        <w:tabs>
+          <w:tab w:val="num" w:pos="5040"/>
+        </w:tabs>
+        <w:ind w:left="5040" w:hanging="360"/>
+      </w:pPr>
+    </w:lvl>
+    <w:lvl w:ilvl="7" w:tentative="1">
+      <w:start w:val="1"/>
+      <w:numFmt w:val="decimal"/>
+      <w:lvlText w:val="%8."/>
+      <w:lvlJc w:val="left"/>
+      <w:pPr>
+        <w:tabs>
+          <w:tab w:val="num" w:pos="5760"/>
+        </w:tabs>
+        <w:ind w:left="5760" w:hanging="360"/>
+      </w:pPr>
+    </w:lvl>
+    <w:lvl w:ilvl="8" w:tentative="1">
+      <w:start w:val="1"/>
+      <w:numFmt w:val="decimal"/>
+      <w:lvlText w:val="%9."/>
+      <w:lvlJc w:val="left"/>
+      <w:pPr>
+        <w:tabs>
+          <w:tab w:val="num" w:pos="6480"/>
+        </w:tabs>
+        <w:ind w:left="6480" w:hanging="360"/>
+      </w:pPr>
+    </w:lvl>
+  </w:abstractNum>
+  <w:abstractNum w:abstractNumId="31" w15:restartNumberingAfterBreak="0">
+    <w:nsid w:val="5A4147C7"/>
+    <w:multiLevelType w:val="hybridMultilevel"/>
+    <w:tmpl w:val="C1E89ADE"/>
+    <w:lvl w:ilvl="0" w:tplc="04090001">
+      <w:start w:val="1"/>
+      <w:numFmt w:val="bullet"/>
+      <w:lvlText w:val=""/>
+      <w:lvlJc w:val="left"/>
+      <w:pPr>
+        <w:ind w:left="720" w:hanging="360"/>
+      </w:pPr>
+      <w:rPr>
+        <w:rFonts w:ascii="Symbol" w:hAnsi="Symbol" w:hint="default"/>
+      </w:rPr>
+    </w:lvl>
+    <w:lvl w:ilvl="1" w:tplc="04090003" w:tentative="1">
+      <w:start w:val="1"/>
+      <w:numFmt w:val="bullet"/>
+      <w:lvlText w:val="o"/>
+      <w:lvlJc w:val="left"/>
+      <w:pPr>
+        <w:ind w:left="1440" w:hanging="360"/>
+      </w:pPr>
+      <w:rPr>
+        <w:rFonts w:ascii="Courier New" w:hAnsi="Courier New" w:hint="default"/>
+      </w:rPr>
+    </w:lvl>
+    <w:lvl w:ilvl="2" w:tplc="04090005" w:tentative="1">
+      <w:start w:val="1"/>
+      <w:numFmt w:val="bullet"/>
+      <w:lvlText w:val=""/>
+      <w:lvlJc w:val="left"/>
+      <w:pPr>
+        <w:ind w:left="2160" w:hanging="360"/>
+      </w:pPr>
+      <w:rPr>
+        <w:rFonts w:ascii="Wingdings" w:hAnsi="Wingdings" w:hint="default"/>
+      </w:rPr>
+    </w:lvl>
+    <w:lvl w:ilvl="3" w:tplc="04090001" w:tentative="1">
+      <w:start w:val="1"/>
+      <w:numFmt w:val="bullet"/>
+      <w:lvlText w:val=""/>
+      <w:lvlJc w:val="left"/>
+      <w:pPr>
+        <w:ind w:left="2880" w:hanging="360"/>
+      </w:pPr>
+      <w:rPr>
+        <w:rFonts w:ascii="Symbol" w:hAnsi="Symbol" w:hint="default"/>
+      </w:rPr>
+    </w:lvl>
+    <w:lvl w:ilvl="4" w:tplc="04090003" w:tentative="1">
+      <w:start w:val="1"/>
+      <w:numFmt w:val="bullet"/>
+      <w:lvlText w:val="o"/>
+      <w:lvlJc w:val="left"/>
+      <w:pPr>
+        <w:ind w:left="3600" w:hanging="360"/>
+      </w:pPr>
+      <w:rPr>
+        <w:rFonts w:ascii="Courier New" w:hAnsi="Courier New" w:hint="default"/>
+      </w:rPr>
+    </w:lvl>
+    <w:lvl w:ilvl="5" w:tplc="04090005" w:tentative="1">
+      <w:start w:val="1"/>
+      <w:numFmt w:val="bullet"/>
+      <w:lvlText w:val=""/>
+      <w:lvlJc w:val="left"/>
+      <w:pPr>
+        <w:ind w:left="4320" w:hanging="360"/>
+      </w:pPr>
+      <w:rPr>
+        <w:rFonts w:ascii="Wingdings" w:hAnsi="Wingdings" w:hint="default"/>
+      </w:rPr>
+    </w:lvl>
+    <w:lvl w:ilvl="6" w:tplc="04090001" w:tentative="1">
+      <w:start w:val="1"/>
+      <w:numFmt w:val="bullet"/>
+      <w:lvlText w:val=""/>
+      <w:lvlJc w:val="left"/>
+      <w:pPr>
+        <w:ind w:left="5040" w:hanging="360"/>
+      </w:pPr>
+      <w:rPr>
+        <w:rFonts w:ascii="Symbol" w:hAnsi="Symbol" w:hint="default"/>
+      </w:rPr>
+    </w:lvl>
+    <w:lvl w:ilvl="7" w:tplc="04090003" w:tentative="1">
+      <w:start w:val="1"/>
+      <w:numFmt w:val="bullet"/>
+      <w:lvlText w:val="o"/>
+      <w:lvlJc w:val="left"/>
+      <w:pPr>
+        <w:ind w:left="5760" w:hanging="360"/>
+      </w:pPr>
+      <w:rPr>
+        <w:rFonts w:ascii="Courier New" w:hAnsi="Courier New" w:hint="default"/>
+      </w:rPr>
+    </w:lvl>
+    <w:lvl w:ilvl="8" w:tplc="04090005" w:tentative="1">
+      <w:start w:val="1"/>
+      <w:numFmt w:val="bullet"/>
+      <w:lvlText w:val=""/>
+      <w:lvlJc w:val="left"/>
+      <w:pPr>
+        <w:ind w:left="6480" w:hanging="360"/>
+      </w:pPr>
+      <w:rPr>
+        <w:rFonts w:ascii="Wingdings" w:hAnsi="Wingdings" w:hint="default"/>
+      </w:rPr>
+    </w:lvl>
+  </w:abstractNum>
+  <w:abstractNum w:abstractNumId="32" w15:restartNumberingAfterBreak="0">
+    <w:nsid w:val="5E5E0BDF"/>
+    <w:multiLevelType w:val="multilevel"/>
+    <w:tmpl w:val="34C24FB6"/>
+    <w:lvl w:ilvl="0">
+      <w:start w:val="1"/>
+      <w:numFmt w:val="bullet"/>
+      <w:lvlText w:val=""/>
+      <w:lvlJc w:val="left"/>
+      <w:pPr>
+        <w:tabs>
+          <w:tab w:val="num" w:pos="360"/>
+        </w:tabs>
+        <w:ind w:left="360" w:hanging="360"/>
+      </w:pPr>
+      <w:rPr>
+        <w:rFonts w:ascii="Symbol" w:hAnsi="Symbol" w:hint="default"/>
+        <w:sz w:val="20"/>
+      </w:rPr>
+    </w:lvl>
+    <w:lvl w:ilvl="1" w:tentative="1">
+      <w:start w:val="1"/>
+      <w:numFmt w:val="bullet"/>
+      <w:lvlText w:val="o"/>
+      <w:lvlJc w:val="left"/>
+      <w:pPr>
+        <w:tabs>
+          <w:tab w:val="num" w:pos="1080"/>
+        </w:tabs>
+        <w:ind w:left="1080" w:hanging="360"/>
+      </w:pPr>
+      <w:rPr>
+        <w:rFonts w:ascii="Courier New" w:hAnsi="Courier New" w:hint="default"/>
+        <w:sz w:val="20"/>
+      </w:rPr>
+    </w:lvl>
+    <w:lvl w:ilvl="2" w:tentative="1">
+      <w:start w:val="1"/>
+      <w:numFmt w:val="bullet"/>
+      <w:lvlText w:val=""/>
+      <w:lvlJc w:val="left"/>
+      <w:pPr>
+        <w:tabs>
+          <w:tab w:val="num" w:pos="1800"/>
+        </w:tabs>
+        <w:ind w:left="1800" w:hanging="360"/>
+      </w:pPr>
+      <w:rPr>
+        <w:rFonts w:ascii="Wingdings" w:hAnsi="Wingdings" w:hint="default"/>
+        <w:sz w:val="20"/>
+      </w:rPr>
+    </w:lvl>
+    <w:lvl w:ilvl="3" w:tentative="1">
+      <w:start w:val="1"/>
+      <w:numFmt w:val="bullet"/>
+      <w:lvlText w:val=""/>
+      <w:lvlJc w:val="left"/>
+      <w:pPr>
+        <w:tabs>
+          <w:tab w:val="num" w:pos="2520"/>
+        </w:tabs>
+        <w:ind w:left="2520" w:hanging="360"/>
+      </w:pPr>
+      <w:rPr>
+        <w:rFonts w:ascii="Wingdings" w:hAnsi="Wingdings" w:hint="default"/>
+        <w:sz w:val="20"/>
+      </w:rPr>
+    </w:lvl>
+    <w:lvl w:ilvl="4" w:tentative="1">
+      <w:start w:val="1"/>
+      <w:numFmt w:val="bullet"/>
+      <w:lvlText w:val=""/>
+      <w:lvlJc w:val="left"/>
+      <w:pPr>
+        <w:tabs>
+          <w:tab w:val="num" w:pos="3240"/>
+        </w:tabs>
+        <w:ind w:left="3240" w:hanging="360"/>
+      </w:pPr>
+      <w:rPr>
+        <w:rFonts w:ascii="Wingdings" w:hAnsi="Wingdings" w:hint="default"/>
+        <w:sz w:val="20"/>
+      </w:rPr>
+    </w:lvl>
+    <w:lvl w:ilvl="5" w:tentative="1">
+      <w:start w:val="1"/>
+      <w:numFmt w:val="bullet"/>
+      <w:lvlText w:val=""/>
+      <w:lvlJc w:val="left"/>
+      <w:pPr>
+        <w:tabs>
+          <w:tab w:val="num" w:pos="3960"/>
+        </w:tabs>
+        <w:ind w:left="3960" w:hanging="360"/>
+      </w:pPr>
+      <w:rPr>
+        <w:rFonts w:ascii="Wingdings" w:hAnsi="Wingdings" w:hint="default"/>
+        <w:sz w:val="20"/>
+      </w:rPr>
+    </w:lvl>
+    <w:lvl w:ilvl="6" w:tentative="1">
+      <w:start w:val="1"/>
+      <w:numFmt w:val="bullet"/>
+      <w:lvlText w:val=""/>
+      <w:lvlJc w:val="left"/>
+      <w:pPr>
+        <w:tabs>
+          <w:tab w:val="num" w:pos="4680"/>
+        </w:tabs>
+        <w:ind w:left="4680" w:hanging="360"/>
+      </w:pPr>
+      <w:rPr>
+        <w:rFonts w:ascii="Wingdings" w:hAnsi="Wingdings" w:hint="default"/>
+        <w:sz w:val="20"/>
+      </w:rPr>
+    </w:lvl>
+    <w:lvl w:ilvl="7" w:tentative="1">
+      <w:start w:val="1"/>
+      <w:numFmt w:val="bullet"/>
+      <w:lvlText w:val=""/>
+      <w:lvlJc w:val="left"/>
+      <w:pPr>
+        <w:tabs>
+          <w:tab w:val="num" w:pos="5400"/>
+        </w:tabs>
+        <w:ind w:left="5400" w:hanging="360"/>
+      </w:pPr>
+      <w:rPr>
+        <w:rFonts w:ascii="Wingdings" w:hAnsi="Wingdings" w:hint="default"/>
+        <w:sz w:val="20"/>
+      </w:rPr>
+    </w:lvl>
+    <w:lvl w:ilvl="8" w:tentative="1">
+      <w:start w:val="1"/>
+      <w:numFmt w:val="bullet"/>
+      <w:lvlText w:val=""/>
+      <w:lvlJc w:val="left"/>
+      <w:pPr>
+        <w:tabs>
+          <w:tab w:val="num" w:pos="6120"/>
+        </w:tabs>
+        <w:ind w:left="6120" w:hanging="360"/>
+      </w:pPr>
+      <w:rPr>
+        <w:rFonts w:ascii="Wingdings" w:hAnsi="Wingdings" w:hint="default"/>
+        <w:sz w:val="20"/>
+      </w:rPr>
+    </w:lvl>
+  </w:abstractNum>
+  <w:abstractNum w:abstractNumId="33" w15:restartNumberingAfterBreak="0">
     <w:nsid w:val="605D1C91"/>
     <w:multiLevelType w:val="hybridMultilevel"/>
     <w:tmpl w:val="C796702C"/>
@@ -9957,7 +10935,7 @@
       </w:rPr>
     </w:lvl>
   </w:abstractNum>
-  <w:abstractNum w:abstractNumId="28" w15:restartNumberingAfterBreak="0">
+  <w:abstractNum w:abstractNumId="34" w15:restartNumberingAfterBreak="0">
     <w:nsid w:val="63E47CAD"/>
     <w:multiLevelType w:val="multilevel"/>
     <w:tmpl w:val="85BE6364"/>
@@ -10106,7 +11084,7 @@
       </w:rPr>
     </w:lvl>
   </w:abstractNum>
-  <w:abstractNum w:abstractNumId="29" w15:restartNumberingAfterBreak="0">
+  <w:abstractNum w:abstractNumId="35" w15:restartNumberingAfterBreak="0">
     <w:nsid w:val="67BD0933"/>
     <w:multiLevelType w:val="hybridMultilevel"/>
     <w:tmpl w:val="45D2ECE6"/>
@@ -10218,7 +11196,7 @@
       </w:rPr>
     </w:lvl>
   </w:abstractNum>
-  <w:abstractNum w:abstractNumId="30" w15:restartNumberingAfterBreak="0">
+  <w:abstractNum w:abstractNumId="36" w15:restartNumberingAfterBreak="0">
     <w:nsid w:val="6B1563BC"/>
     <w:multiLevelType w:val="hybridMultilevel"/>
     <w:tmpl w:val="34528336"/>
@@ -10304,7 +11282,124 @@
       </w:pPr>
     </w:lvl>
   </w:abstractNum>
-  <w:abstractNum w:abstractNumId="31" w15:restartNumberingAfterBreak="0">
+  <w:abstractNum w:abstractNumId="37" w15:restartNumberingAfterBreak="0">
+    <w:nsid w:val="6B2F2BAF"/>
+    <w:multiLevelType w:val="multilevel"/>
+    <w:tmpl w:val="2B1410C8"/>
+    <w:lvl w:ilvl="0">
+      <w:start w:val="1"/>
+      <w:numFmt w:val="decimal"/>
+      <w:lvlText w:val="%1."/>
+      <w:lvlJc w:val="left"/>
+      <w:pPr>
+        <w:tabs>
+          <w:tab w:val="num" w:pos="720"/>
+        </w:tabs>
+        <w:ind w:left="720" w:hanging="360"/>
+      </w:pPr>
+    </w:lvl>
+    <w:lvl w:ilvl="1">
+      <w:start w:val="1"/>
+      <w:numFmt w:val="bullet"/>
+      <w:lvlText w:val="o"/>
+      <w:lvlJc w:val="left"/>
+      <w:pPr>
+        <w:tabs>
+          <w:tab w:val="num" w:pos="1440"/>
+        </w:tabs>
+        <w:ind w:left="1440" w:hanging="360"/>
+      </w:pPr>
+      <w:rPr>
+        <w:rFonts w:ascii="Courier New" w:hAnsi="Courier New" w:hint="default"/>
+        <w:sz w:val="20"/>
+      </w:rPr>
+    </w:lvl>
+    <w:lvl w:ilvl="2" w:tentative="1">
+      <w:start w:val="1"/>
+      <w:numFmt w:val="decimal"/>
+      <w:lvlText w:val="%3."/>
+      <w:lvlJc w:val="left"/>
+      <w:pPr>
+        <w:tabs>
+          <w:tab w:val="num" w:pos="2160"/>
+        </w:tabs>
+        <w:ind w:left="2160" w:hanging="360"/>
+      </w:pPr>
+    </w:lvl>
+    <w:lvl w:ilvl="3" w:tentative="1">
+      <w:start w:val="1"/>
+      <w:numFmt w:val="decimal"/>
+      <w:lvlText w:val="%4."/>
+      <w:lvlJc w:val="left"/>
+      <w:pPr>
+        <w:tabs>
+          <w:tab w:val="num" w:pos="2880"/>
+        </w:tabs>
+        <w:ind w:left="2880" w:hanging="360"/>
+      </w:pPr>
+    </w:lvl>
+    <w:lvl w:ilvl="4" w:tentative="1">
+      <w:start w:val="1"/>
+      <w:numFmt w:val="decimal"/>
+      <w:lvlText w:val="%5."/>
+      <w:lvlJc w:val="left"/>
+      <w:pPr>
+        <w:tabs>
+          <w:tab w:val="num" w:pos="3600"/>
+        </w:tabs>
+        <w:ind w:left="3600" w:hanging="360"/>
+      </w:pPr>
+    </w:lvl>
+    <w:lvl w:ilvl="5" w:tentative="1">
+      <w:start w:val="1"/>
+      <w:numFmt w:val="decimal"/>
+      <w:lvlText w:val="%6."/>
+      <w:lvlJc w:val="left"/>
+      <w:pPr>
+        <w:tabs>
+          <w:tab w:val="num" w:pos="4320"/>
+        </w:tabs>
+        <w:ind w:left="4320" w:hanging="360"/>
+      </w:pPr>
+    </w:lvl>
+    <w:lvl w:ilvl="6" w:tentative="1">
+      <w:start w:val="1"/>
+      <w:numFmt w:val="decimal"/>
+      <w:lvlText w:val="%7."/>
+      <w:lvlJc w:val="left"/>
+      <w:pPr>
+        <w:tabs>
+          <w:tab w:val="num" w:pos="5040"/>
+        </w:tabs>
+        <w:ind w:left="5040" w:hanging="360"/>
+      </w:pPr>
+    </w:lvl>
+    <w:lvl w:ilvl="7" w:tentative="1">
+      <w:start w:val="1"/>
+      <w:numFmt w:val="decimal"/>
+      <w:lvlText w:val="%8."/>
+      <w:lvlJc w:val="left"/>
+      <w:pPr>
+        <w:tabs>
+          <w:tab w:val="num" w:pos="5760"/>
+        </w:tabs>
+        <w:ind w:left="5760" w:hanging="360"/>
+      </w:pPr>
+    </w:lvl>
+    <w:lvl w:ilvl="8" w:tentative="1">
+      <w:start w:val="1"/>
+      <w:numFmt w:val="decimal"/>
+      <w:lvlText w:val="%9."/>
+      <w:lvlJc w:val="left"/>
+      <w:pPr>
+        <w:tabs>
+          <w:tab w:val="num" w:pos="6480"/>
+        </w:tabs>
+        <w:ind w:left="6480" w:hanging="360"/>
+      </w:pPr>
+    </w:lvl>
+  </w:abstractNum>
+  <w:abstractNum w:abstractNumId="38" w15:restartNumberingAfterBreak="0">
     <w:nsid w:val="6B544A9C"/>
     <w:multiLevelType w:val="multilevel"/>
     <w:tmpl w:val="7840B5DC"/>
@@ -10419,85 +11514,85 @@
     </w:lvl>
   </w:abstractNum>
   <w:num w:numId="1" w16cid:durableId="604456592">
-    <w:abstractNumId w:val="31"/>
+    <w:abstractNumId w:val="38"/>
   </w:num>
   <w:num w:numId="2" w16cid:durableId="2001957101">
-    <w:abstractNumId w:val="7"/>
+    <w:abstractNumId w:val="8"/>
   </w:num>
   <w:num w:numId="3" w16cid:durableId="756487531">
-    <w:abstractNumId w:val="7"/>
+    <w:abstractNumId w:val="8"/>
   </w:num>
   <w:num w:numId="4" w16cid:durableId="1135559157">
-    <w:abstractNumId w:val="7"/>
+    <w:abstractNumId w:val="8"/>
   </w:num>
   <w:num w:numId="5" w16cid:durableId="230774828">
-    <w:abstractNumId w:val="7"/>
+    <w:abstractNumId w:val="8"/>
   </w:num>
   <w:num w:numId="6" w16cid:durableId="400568982">
-    <w:abstractNumId w:val="7"/>
+    <w:abstractNumId w:val="8"/>
   </w:num>
   <w:num w:numId="7" w16cid:durableId="1014537">
-    <w:abstractNumId w:val="7"/>
+    <w:abstractNumId w:val="8"/>
   </w:num>
   <w:num w:numId="8" w16cid:durableId="445197601">
-    <w:abstractNumId w:val="26"/>
+    <w:abstractNumId w:val="29"/>
   </w:num>
   <w:num w:numId="9" w16cid:durableId="1676420802">
-    <w:abstractNumId w:val="13"/>
+    <w:abstractNumId w:val="14"/>
   </w:num>
   <w:num w:numId="10" w16cid:durableId="2102557157">
     <w:abstractNumId w:val="2"/>
   </w:num>
   <w:num w:numId="11" w16cid:durableId="147213799">
-    <w:abstractNumId w:val="27"/>
+    <w:abstractNumId w:val="33"/>
   </w:num>
   <w:num w:numId="12" w16cid:durableId="1741949462">
-    <w:abstractNumId w:val="16"/>
+    <w:abstractNumId w:val="17"/>
   </w:num>
   <w:num w:numId="13" w16cid:durableId="275067992">
-    <w:abstractNumId w:val="23"/>
+    <w:abstractNumId w:val="25"/>
   </w:num>
   <w:num w:numId="14" w16cid:durableId="1882084030">
     <w:abstractNumId w:val="4"/>
   </w:num>
   <w:num w:numId="15" w16cid:durableId="1283532355">
-    <w:abstractNumId w:val="14"/>
+    <w:abstractNumId w:val="15"/>
   </w:num>
   <w:num w:numId="16" w16cid:durableId="1922793383">
     <w:abstractNumId w:val="1"/>
   </w:num>
   <w:num w:numId="17" w16cid:durableId="488903779">
-    <w:abstractNumId w:val="25"/>
+    <w:abstractNumId w:val="28"/>
   </w:num>
   <w:num w:numId="18" w16cid:durableId="1504659397">
-    <w:abstractNumId w:val="12"/>
+    <w:abstractNumId w:val="13"/>
   </w:num>
   <w:num w:numId="19" w16cid:durableId="1163201654">
-    <w:abstractNumId w:val="26"/>
+    <w:abstractNumId w:val="29"/>
     <w:lvlOverride w:ilvl="0">
       <w:startOverride w:val="1"/>
     </w:lvlOverride>
   </w:num>
   <w:num w:numId="20" w16cid:durableId="1108043211">
-    <w:abstractNumId w:val="29"/>
+    <w:abstractNumId w:val="35"/>
   </w:num>
   <w:num w:numId="21" w16cid:durableId="1037510927">
+    <w:abstractNumId w:val="24"/>
+  </w:num>
+  <w:num w:numId="22" w16cid:durableId="328364884">
+    <w:abstractNumId w:val="11"/>
+  </w:num>
+  <w:num w:numId="23" w16cid:durableId="1925606903">
     <w:abstractNumId w:val="22"/>
   </w:num>
-  <w:num w:numId="22" w16cid:durableId="328364884">
-    <w:abstractNumId w:val="10"/>
-  </w:num>
-  <w:num w:numId="23" w16cid:durableId="1925606903">
-    <w:abstractNumId w:val="20"/>
-  </w:num>
   <w:num w:numId="24" w16cid:durableId="1496916192">
-    <w:abstractNumId w:val="19"/>
+    <w:abstractNumId w:val="21"/>
   </w:num>
   <w:num w:numId="25" w16cid:durableId="1282304557">
     <w:abstractNumId w:val="3"/>
   </w:num>
   <w:num w:numId="26" w16cid:durableId="1748649461">
-    <w:abstractNumId w:val="8"/>
+    <w:abstractNumId w:val="9"/>
   </w:num>
   <w:num w:numId="27" w16cid:durableId="1485007451">
     <w:abstractNumId w:val="5"/>
@@ -10506,34 +11601,55 @@
     <w:abstractNumId w:val="0"/>
   </w:num>
   <w:num w:numId="29" w16cid:durableId="773012528">
-    <w:abstractNumId w:val="28"/>
+    <w:abstractNumId w:val="34"/>
   </w:num>
   <w:num w:numId="30" w16cid:durableId="146240673">
-    <w:abstractNumId w:val="17"/>
+    <w:abstractNumId w:val="18"/>
   </w:num>
   <w:num w:numId="31" w16cid:durableId="1240284918">
-    <w:abstractNumId w:val="11"/>
+    <w:abstractNumId w:val="12"/>
   </w:num>
   <w:num w:numId="32" w16cid:durableId="724377618">
-    <w:abstractNumId w:val="15"/>
+    <w:abstractNumId w:val="16"/>
   </w:num>
   <w:num w:numId="33" w16cid:durableId="2170222">
     <w:abstractNumId w:val="6"/>
   </w:num>
   <w:num w:numId="34" w16cid:durableId="1751656195">
+    <w:abstractNumId w:val="36"/>
+  </w:num>
+  <w:num w:numId="35" w16cid:durableId="2080055719">
+    <w:abstractNumId w:val="10"/>
+  </w:num>
+  <w:num w:numId="36" w16cid:durableId="1085883027">
+    <w:abstractNumId w:val="23"/>
+  </w:num>
+  <w:num w:numId="37" w16cid:durableId="2015185942">
+    <w:abstractNumId w:val="27"/>
+  </w:num>
+  <w:num w:numId="38" w16cid:durableId="768044241">
+    <w:abstractNumId w:val="20"/>
+  </w:num>
+  <w:num w:numId="39" w16cid:durableId="415902354">
+    <w:abstractNumId w:val="37"/>
+  </w:num>
+  <w:num w:numId="40" w16cid:durableId="2132236762">
+    <w:abstractNumId w:val="31"/>
+  </w:num>
+  <w:num w:numId="41" w16cid:durableId="2558341">
     <w:abstractNumId w:val="30"/>
   </w:num>
-  <w:num w:numId="35" w16cid:durableId="2080055719">
-    <w:abstractNumId w:val="9"/>
+  <w:num w:numId="42" w16cid:durableId="1229683208">
+    <w:abstractNumId w:val="26"/>
   </w:num>
-  <w:num w:numId="36" w16cid:durableId="1085883027">
-    <w:abstractNumId w:val="21"/>
+  <w:num w:numId="43" w16cid:durableId="2079594721">
+    <w:abstractNumId w:val="7"/>
   </w:num>
-  <w:num w:numId="37" w16cid:durableId="2015185942">
-    <w:abstractNumId w:val="24"/>
+  <w:num w:numId="44" w16cid:durableId="599458757">
+    <w:abstractNumId w:val="32"/>
   </w:num>
-  <w:num w:numId="38" w16cid:durableId="768044241">
-    <w:abstractNumId w:val="18"/>
+  <w:num w:numId="45" w16cid:durableId="794447858">
+    <w:abstractNumId w:val="19"/>
   </w:num>
 </w:numbering>
 </file>

</xml_diff>